<commit_message>
afegir exercici 3b al template
</commit_message>
<xml_diff>
--- a/Release 1/SRS-Template.docx
+++ b/Release 1/SRS-Template.docx
@@ -205,7 +205,6 @@
           <w:lang w:val="fr-FR"/>
         </w:rPr>
       </w:pPr>
-      <w:proofErr w:type="gramStart"/>
       <w:r>
         <w:rPr>
           <w:sz w:val="40"/>
@@ -214,7 +213,6 @@
         </w:rPr>
         <w:t>Document:</w:t>
       </w:r>
-      <w:proofErr w:type="gramEnd"/>
       <w:r>
         <w:rPr>
           <w:lang w:val="fr-FR"/>
@@ -248,16 +246,15 @@
           <w:szCs w:val="40"/>
           <w:lang w:val="fr-FR"/>
         </w:rPr>
-        <w:t>(</w:t>
-      </w:r>
-      <w:proofErr w:type="gramStart"/>
+        <w:t>(versi</w:t>
+      </w:r>
       <w:r>
         <w:rPr>
           <w:sz w:val="40"/>
           <w:szCs w:val="40"/>
           <w:lang w:val="fr-FR"/>
         </w:rPr>
-        <w:t>versi</w:t>
+        <w:t>on</w:t>
       </w:r>
       <w:r>
         <w:rPr>
@@ -265,16 +262,15 @@
           <w:szCs w:val="40"/>
           <w:lang w:val="fr-FR"/>
         </w:rPr>
-        <w:t>on</w:t>
-      </w:r>
-      <w:proofErr w:type="gramEnd"/>
+        <w:t xml:space="preserve"> </w:t>
+      </w:r>
       <w:r>
         <w:rPr>
           <w:sz w:val="40"/>
           <w:szCs w:val="40"/>
           <w:lang w:val="fr-FR"/>
         </w:rPr>
-        <w:t xml:space="preserve"> </w:t>
+        <w:t>1</w:t>
       </w:r>
       <w:r>
         <w:rPr>
@@ -282,40 +278,39 @@
           <w:szCs w:val="40"/>
           <w:lang w:val="fr-FR"/>
         </w:rPr>
-        <w:t>1</w:t>
-      </w:r>
+        <w:t>.0)</w:t>
+      </w:r>
+    </w:p>
+    <w:p>
+      <w:pPr>
+        <w:jc w:val="center"/>
+        <w:rPr>
+          <w:lang w:val="fr-FR"/>
+        </w:rPr>
+      </w:pPr>
       <w:r>
         <w:rPr>
           <w:sz w:val="40"/>
           <w:szCs w:val="40"/>
           <w:lang w:val="fr-FR"/>
         </w:rPr>
-        <w:t>.0)</w:t>
-      </w:r>
-    </w:p>
-    <w:p>
-      <w:pPr>
-        <w:jc w:val="center"/>
-        <w:rPr>
-          <w:lang w:val="fr-FR"/>
-        </w:rPr>
-      </w:pPr>
+        <w:t>(Dat</w:t>
+      </w:r>
       <w:r>
         <w:rPr>
           <w:sz w:val="40"/>
           <w:szCs w:val="40"/>
           <w:lang w:val="fr-FR"/>
         </w:rPr>
-        <w:t>(</w:t>
-      </w:r>
-      <w:proofErr w:type="gramStart"/>
+        <w:t>e</w:t>
+      </w:r>
       <w:r>
         <w:rPr>
           <w:sz w:val="40"/>
           <w:szCs w:val="40"/>
           <w:lang w:val="fr-FR"/>
         </w:rPr>
-        <w:t>Dat</w:t>
+        <w:t>: 202</w:t>
       </w:r>
       <w:r>
         <w:rPr>
@@ -323,7 +318,7 @@
           <w:szCs w:val="40"/>
           <w:lang w:val="fr-FR"/>
         </w:rPr>
-        <w:t>e</w:t>
+        <w:t>3</w:t>
       </w:r>
       <w:r>
         <w:rPr>
@@ -331,16 +326,15 @@
           <w:szCs w:val="40"/>
           <w:lang w:val="fr-FR"/>
         </w:rPr>
-        <w:t>:</w:t>
-      </w:r>
-      <w:proofErr w:type="gramEnd"/>
+        <w:t>-0</w:t>
+      </w:r>
       <w:r>
         <w:rPr>
           <w:sz w:val="40"/>
           <w:szCs w:val="40"/>
           <w:lang w:val="fr-FR"/>
         </w:rPr>
-        <w:t xml:space="preserve"> 202</w:t>
+        <w:t>9</w:t>
       </w:r>
       <w:r>
         <w:rPr>
@@ -348,7 +342,7 @@
           <w:szCs w:val="40"/>
           <w:lang w:val="fr-FR"/>
         </w:rPr>
-        <w:t>3</w:t>
+        <w:t>-</w:t>
       </w:r>
       <w:r>
         <w:rPr>
@@ -356,7 +350,7 @@
           <w:szCs w:val="40"/>
           <w:lang w:val="fr-FR"/>
         </w:rPr>
-        <w:t>-0</w:t>
+        <w:t>20</w:t>
       </w:r>
       <w:r>
         <w:rPr>
@@ -364,52 +358,28 @@
           <w:szCs w:val="40"/>
           <w:lang w:val="fr-FR"/>
         </w:rPr>
-        <w:t>9</w:t>
-      </w:r>
-      <w:r>
-        <w:rPr>
-          <w:sz w:val="40"/>
-          <w:szCs w:val="40"/>
+        <w:t>)</w:t>
+      </w:r>
+      <w:r>
+        <w:rPr>
           <w:lang w:val="fr-FR"/>
         </w:rPr>
-        <w:t>-</w:t>
-      </w:r>
-      <w:r>
-        <w:rPr>
-          <w:sz w:val="40"/>
-          <w:szCs w:val="40"/>
-          <w:lang w:val="fr-FR"/>
-        </w:rPr>
-        <w:t>20</w:t>
-      </w:r>
-      <w:r>
-        <w:rPr>
-          <w:sz w:val="40"/>
-          <w:szCs w:val="40"/>
-          <w:lang w:val="fr-FR"/>
-        </w:rPr>
-        <w:t>)</w:t>
-      </w:r>
-      <w:r>
-        <w:rPr>
-          <w:lang w:val="fr-FR"/>
-        </w:rPr>
         <w:br w:type="page"/>
       </w:r>
     </w:p>
     <w:p>
       <w:pPr>
-        <w:pStyle w:val="Ttulo"/>
+        <w:pStyle w:val="Title"/>
         <w:jc w:val="both"/>
         <w:rPr>
-          <w:rStyle w:val="Textoennegrita"/>
+          <w:rStyle w:val="Strong"/>
           <w:bCs/>
           <w:lang w:val="en-US"/>
         </w:rPr>
       </w:pPr>
       <w:r>
         <w:rPr>
-          <w:rStyle w:val="Textoennegrita"/>
+          <w:rStyle w:val="Strong"/>
           <w:bCs/>
           <w:lang w:val="en-US"/>
         </w:rPr>
@@ -702,7 +672,6 @@
                 <w:lang w:val="es-ES"/>
               </w:rPr>
             </w:pPr>
-            <w:proofErr w:type="spellStart"/>
             <w:r>
               <w:rPr>
                 <w:rFonts w:ascii="Calibri" w:hAnsi="Calibri" w:cs="Calibri"/>
@@ -710,9 +679,8 @@
                 <w:szCs w:val="22"/>
                 <w:lang w:val="es-ES"/>
               </w:rPr>
-              <w:t>Identificació</w:t>
-            </w:r>
-            <w:proofErr w:type="spellEnd"/>
+              <w:t>Identificació dels requisits en c</w:t>
+            </w:r>
             <w:r>
               <w:rPr>
                 <w:rFonts w:ascii="Calibri" w:hAnsi="Calibri" w:cs="Calibri"/>
@@ -720,68 +688,8 @@
                 <w:szCs w:val="22"/>
                 <w:lang w:val="es-ES"/>
               </w:rPr>
-              <w:t xml:space="preserve"> </w:t>
-            </w:r>
-            <w:proofErr w:type="spellStart"/>
-            <w:r>
-              <w:rPr>
-                <w:rFonts w:ascii="Calibri" w:hAnsi="Calibri" w:cs="Calibri"/>
-                <w:sz w:val="22"/>
-                <w:szCs w:val="22"/>
-                <w:lang w:val="es-ES"/>
-              </w:rPr>
-              <w:t>dels</w:t>
-            </w:r>
-            <w:proofErr w:type="spellEnd"/>
-            <w:r>
-              <w:rPr>
-                <w:rFonts w:ascii="Calibri" w:hAnsi="Calibri" w:cs="Calibri"/>
-                <w:sz w:val="22"/>
-                <w:szCs w:val="22"/>
-                <w:lang w:val="es-ES"/>
-              </w:rPr>
-              <w:t xml:space="preserve"> </w:t>
-            </w:r>
-            <w:proofErr w:type="spellStart"/>
-            <w:r>
-              <w:rPr>
-                <w:rFonts w:ascii="Calibri" w:hAnsi="Calibri" w:cs="Calibri"/>
-                <w:sz w:val="22"/>
-                <w:szCs w:val="22"/>
-                <w:lang w:val="es-ES"/>
-              </w:rPr>
-              <w:t>requisits</w:t>
-            </w:r>
-            <w:proofErr w:type="spellEnd"/>
-            <w:r>
-              <w:rPr>
-                <w:rFonts w:ascii="Calibri" w:hAnsi="Calibri" w:cs="Calibri"/>
-                <w:sz w:val="22"/>
-                <w:szCs w:val="22"/>
-                <w:lang w:val="es-ES"/>
-              </w:rPr>
-              <w:t xml:space="preserve"> en </w:t>
-            </w:r>
-            <w:proofErr w:type="spellStart"/>
-            <w:r>
-              <w:rPr>
-                <w:rFonts w:ascii="Calibri" w:hAnsi="Calibri" w:cs="Calibri"/>
-                <w:sz w:val="22"/>
-                <w:szCs w:val="22"/>
-                <w:lang w:val="es-ES"/>
-              </w:rPr>
-              <w:t>c</w:t>
-            </w:r>
-            <w:r>
-              <w:rPr>
-                <w:rFonts w:ascii="Calibri" w:hAnsi="Calibri" w:cs="Calibri"/>
-                <w:sz w:val="22"/>
-                <w:szCs w:val="22"/>
-                <w:lang w:val="es-ES"/>
-              </w:rPr>
               <w:t>onflicte</w:t>
             </w:r>
-            <w:proofErr w:type="spellEnd"/>
           </w:p>
         </w:tc>
         <w:tc>
@@ -809,6 +717,129 @@
                 <w:szCs w:val="22"/>
               </w:rPr>
               <w:t>Paula Macías</w:t>
+            </w:r>
+          </w:p>
+        </w:tc>
+      </w:tr>
+      <w:tr>
+        <w:tc>
+          <w:tcPr>
+            <w:tcW w:w="1410" w:type="dxa"/>
+            <w:tcBorders>
+              <w:top w:val="single" w:sz="6" w:space="0" w:color="000000" w:themeColor="text1"/>
+              <w:left w:val="single" w:sz="6" w:space="0" w:color="000000" w:themeColor="text1"/>
+              <w:bottom w:val="single" w:sz="6" w:space="0" w:color="000000" w:themeColor="text1"/>
+              <w:right w:val="single" w:sz="6" w:space="0" w:color="000000" w:themeColor="text1"/>
+            </w:tcBorders>
+            <w:shd w:val="clear" w:color="auto" w:fill="FFFFFF" w:themeFill="background1"/>
+          </w:tcPr>
+          <w:p>
+            <w:pPr>
+              <w:pStyle w:val="Tabletext"/>
+              <w:rPr>
+                <w:rFonts w:ascii="Calibri" w:hAnsi="Calibri" w:cs="Calibri"/>
+                <w:sz w:val="22"/>
+                <w:szCs w:val="22"/>
+              </w:rPr>
+            </w:pPr>
+            <w:r>
+              <w:rPr>
+                <w:rFonts w:ascii="Calibri" w:hAnsi="Calibri" w:cs="Calibri"/>
+                <w:sz w:val="22"/>
+                <w:szCs w:val="22"/>
+              </w:rPr>
+              <w:t>21/11/2023</w:t>
+            </w:r>
+          </w:p>
+        </w:tc>
+        <w:tc>
+          <w:tcPr>
+            <w:tcW w:w="1134" w:type="dxa"/>
+            <w:tcBorders>
+              <w:top w:val="single" w:sz="6" w:space="0" w:color="000000" w:themeColor="text1"/>
+              <w:left w:val="single" w:sz="6" w:space="0" w:color="000000" w:themeColor="text1"/>
+              <w:bottom w:val="single" w:sz="6" w:space="0" w:color="000000" w:themeColor="text1"/>
+              <w:right w:val="single" w:sz="6" w:space="0" w:color="000000" w:themeColor="text1"/>
+            </w:tcBorders>
+            <w:shd w:val="clear" w:color="auto" w:fill="FFFFFF" w:themeFill="background1"/>
+          </w:tcPr>
+          <w:p>
+            <w:pPr>
+              <w:pStyle w:val="Tabletext"/>
+              <w:jc w:val="center"/>
+              <w:rPr>
+                <w:rFonts w:ascii="Calibri" w:hAnsi="Calibri" w:cs="Calibri"/>
+                <w:sz w:val="22"/>
+                <w:szCs w:val="22"/>
+              </w:rPr>
+            </w:pPr>
+            <w:r>
+              <w:rPr>
+                <w:rFonts w:ascii="Calibri" w:hAnsi="Calibri" w:cs="Calibri"/>
+                <w:sz w:val="22"/>
+                <w:szCs w:val="22"/>
+              </w:rPr>
+              <w:t>1.1</w:t>
+            </w:r>
+          </w:p>
+        </w:tc>
+        <w:tc>
+          <w:tcPr>
+            <w:tcW w:w="3544" w:type="dxa"/>
+            <w:tcBorders>
+              <w:top w:val="single" w:sz="6" w:space="0" w:color="000000" w:themeColor="text1"/>
+              <w:left w:val="single" w:sz="6" w:space="0" w:color="000000" w:themeColor="text1"/>
+              <w:bottom w:val="single" w:sz="6" w:space="0" w:color="000000" w:themeColor="text1"/>
+              <w:right w:val="single" w:sz="6" w:space="0" w:color="000000" w:themeColor="text1"/>
+            </w:tcBorders>
+            <w:shd w:val="clear" w:color="auto" w:fill="FFFFFF" w:themeFill="background1"/>
+          </w:tcPr>
+          <w:p>
+            <w:pPr>
+              <w:pStyle w:val="Tabletext"/>
+              <w:rPr>
+                <w:rFonts w:ascii="Calibri" w:hAnsi="Calibri" w:cs="Calibri"/>
+                <w:sz w:val="22"/>
+                <w:szCs w:val="22"/>
+              </w:rPr>
+            </w:pPr>
+            <w:r>
+              <w:rPr>
+                <w:rFonts w:ascii="Calibri" w:hAnsi="Calibri" w:cs="Calibri"/>
+                <w:sz w:val="22"/>
+                <w:szCs w:val="22"/>
+              </w:rPr>
+              <w:t>Identificació dels requisits dependents</w:t>
+            </w:r>
+          </w:p>
+        </w:tc>
+        <w:tc>
+          <w:tcPr>
+            <w:tcW w:w="2268" w:type="dxa"/>
+            <w:tcBorders>
+              <w:top w:val="single" w:sz="6" w:space="0" w:color="000000" w:themeColor="text1"/>
+              <w:left w:val="single" w:sz="6" w:space="0" w:color="000000" w:themeColor="text1"/>
+              <w:bottom w:val="single" w:sz="6" w:space="0" w:color="000000" w:themeColor="text1"/>
+              <w:right w:val="single" w:sz="6" w:space="0" w:color="000000" w:themeColor="text1"/>
+            </w:tcBorders>
+            <w:shd w:val="clear" w:color="auto" w:fill="FFFFFF" w:themeFill="background1"/>
+          </w:tcPr>
+          <w:p>
+            <w:pPr>
+              <w:pStyle w:val="Tabletext"/>
+              <w:rPr>
+                <w:rFonts w:ascii="Calibri" w:hAnsi="Calibri" w:cs="Calibri"/>
+                <w:sz w:val="22"/>
+                <w:szCs w:val="22"/>
+              </w:rPr>
+            </w:pPr>
+            <w:r>
+              <w:rPr>
+                <w:rFonts w:ascii="Calibri" w:hAnsi="Calibri" w:cs="Calibri"/>
+                <w:sz w:val="22"/>
+                <w:szCs w:val="22"/>
+              </w:rPr>
+              <w:t>Pol Riubrogent</w:t>
             </w:r>
           </w:p>
         </w:tc>
@@ -921,8 +952,6 @@
               <w:pStyle w:val="Tabletext"/>
               <w:rPr>
                 <w:rFonts w:ascii="Calibri" w:hAnsi="Calibri" w:cs="Calibri"/>
-                <w:sz w:val="22"/>
-                <w:szCs w:val="22"/>
               </w:rPr>
             </w:pPr>
           </w:p>
@@ -944,8 +973,6 @@
               <w:jc w:val="center"/>
               <w:rPr>
                 <w:rFonts w:ascii="Calibri" w:hAnsi="Calibri" w:cs="Calibri"/>
-                <w:sz w:val="22"/>
-                <w:szCs w:val="22"/>
               </w:rPr>
             </w:pPr>
           </w:p>
@@ -966,8 +993,6 @@
               <w:pStyle w:val="Tabletext"/>
               <w:rPr>
                 <w:rFonts w:ascii="Calibri" w:hAnsi="Calibri" w:cs="Calibri"/>
-                <w:sz w:val="22"/>
-                <w:szCs w:val="22"/>
               </w:rPr>
             </w:pPr>
           </w:p>
@@ -988,8 +1013,6 @@
               <w:pStyle w:val="Tabletext"/>
               <w:rPr>
                 <w:rFonts w:ascii="Calibri" w:hAnsi="Calibri" w:cs="Calibri"/>
-                <w:sz w:val="22"/>
-                <w:szCs w:val="22"/>
               </w:rPr>
             </w:pPr>
           </w:p>
@@ -1410,94 +1433,11 @@
           </w:p>
         </w:tc>
       </w:tr>
-      <w:tr>
-        <w:tc>
-          <w:tcPr>
-            <w:tcW w:w="1410" w:type="dxa"/>
-            <w:tcBorders>
-              <w:top w:val="single" w:sz="6" w:space="0" w:color="000000" w:themeColor="text1"/>
-              <w:left w:val="single" w:sz="6" w:space="0" w:color="000000" w:themeColor="text1"/>
-              <w:bottom w:val="single" w:sz="6" w:space="0" w:color="000000" w:themeColor="text1"/>
-              <w:right w:val="single" w:sz="6" w:space="0" w:color="000000" w:themeColor="text1"/>
-            </w:tcBorders>
-            <w:shd w:val="clear" w:color="auto" w:fill="FFFFFF" w:themeFill="background1"/>
-          </w:tcPr>
-          <w:p>
-            <w:pPr>
-              <w:pStyle w:val="Tabletext"/>
-              <w:rPr>
-                <w:rFonts w:ascii="Calibri" w:hAnsi="Calibri" w:cs="Calibri"/>
-              </w:rPr>
-            </w:pPr>
-          </w:p>
-        </w:tc>
-        <w:tc>
-          <w:tcPr>
-            <w:tcW w:w="1134" w:type="dxa"/>
-            <w:tcBorders>
-              <w:top w:val="single" w:sz="6" w:space="0" w:color="000000" w:themeColor="text1"/>
-              <w:left w:val="single" w:sz="6" w:space="0" w:color="000000" w:themeColor="text1"/>
-              <w:bottom w:val="single" w:sz="6" w:space="0" w:color="000000" w:themeColor="text1"/>
-              <w:right w:val="single" w:sz="6" w:space="0" w:color="000000" w:themeColor="text1"/>
-            </w:tcBorders>
-            <w:shd w:val="clear" w:color="auto" w:fill="FFFFFF" w:themeFill="background1"/>
-          </w:tcPr>
-          <w:p>
-            <w:pPr>
-              <w:pStyle w:val="Tabletext"/>
-              <w:jc w:val="center"/>
-              <w:rPr>
-                <w:rFonts w:ascii="Calibri" w:hAnsi="Calibri" w:cs="Calibri"/>
-              </w:rPr>
-            </w:pPr>
-          </w:p>
-        </w:tc>
-        <w:tc>
-          <w:tcPr>
-            <w:tcW w:w="3544" w:type="dxa"/>
-            <w:tcBorders>
-              <w:top w:val="single" w:sz="6" w:space="0" w:color="000000" w:themeColor="text1"/>
-              <w:left w:val="single" w:sz="6" w:space="0" w:color="000000" w:themeColor="text1"/>
-              <w:bottom w:val="single" w:sz="6" w:space="0" w:color="000000" w:themeColor="text1"/>
-              <w:right w:val="single" w:sz="6" w:space="0" w:color="000000" w:themeColor="text1"/>
-            </w:tcBorders>
-            <w:shd w:val="clear" w:color="auto" w:fill="FFFFFF" w:themeFill="background1"/>
-          </w:tcPr>
-          <w:p>
-            <w:pPr>
-              <w:pStyle w:val="Tabletext"/>
-              <w:rPr>
-                <w:rFonts w:ascii="Calibri" w:hAnsi="Calibri" w:cs="Calibri"/>
-              </w:rPr>
-            </w:pPr>
-          </w:p>
-        </w:tc>
-        <w:tc>
-          <w:tcPr>
-            <w:tcW w:w="2268" w:type="dxa"/>
-            <w:tcBorders>
-              <w:top w:val="single" w:sz="6" w:space="0" w:color="000000" w:themeColor="text1"/>
-              <w:left w:val="single" w:sz="6" w:space="0" w:color="000000" w:themeColor="text1"/>
-              <w:bottom w:val="single" w:sz="6" w:space="0" w:color="000000" w:themeColor="text1"/>
-              <w:right w:val="single" w:sz="6" w:space="0" w:color="000000" w:themeColor="text1"/>
-            </w:tcBorders>
-            <w:shd w:val="clear" w:color="auto" w:fill="FFFFFF" w:themeFill="background1"/>
-          </w:tcPr>
-          <w:p>
-            <w:pPr>
-              <w:pStyle w:val="Tabletext"/>
-              <w:rPr>
-                <w:rFonts w:ascii="Calibri" w:hAnsi="Calibri" w:cs="Calibri"/>
-              </w:rPr>
-            </w:pPr>
-          </w:p>
-        </w:tc>
-      </w:tr>
     </w:tbl>
     <w:p>
       <w:pPr>
         <w:rPr>
-          <w:rStyle w:val="Textoennegrita"/>
+          <w:rStyle w:val="Strong"/>
           <w:rFonts w:ascii="Calibri Light" w:hAnsi="Calibri Light"/>
           <w:bCs/>
           <w:spacing w:val="-10"/>
@@ -1509,7 +1449,7 @@
       </w:pPr>
       <w:r>
         <w:rPr>
-          <w:rStyle w:val="Textoennegrita"/>
+          <w:rStyle w:val="Strong"/>
           <w:bCs/>
           <w:lang w:val="en-US"/>
         </w:rPr>
@@ -1518,17 +1458,17 @@
     </w:p>
     <w:p>
       <w:pPr>
-        <w:pStyle w:val="Ttulo"/>
+        <w:pStyle w:val="Title"/>
         <w:jc w:val="both"/>
         <w:rPr>
-          <w:rStyle w:val="Textoennegrita"/>
+          <w:rStyle w:val="Strong"/>
           <w:bCs/>
           <w:lang w:val="en-US"/>
         </w:rPr>
       </w:pPr>
       <w:r>
         <w:rPr>
-          <w:rStyle w:val="Textoennegrita"/>
+          <w:rStyle w:val="Strong"/>
           <w:bCs/>
           <w:lang w:val="en-US"/>
         </w:rPr>
@@ -1577,10 +1517,10 @@
     </w:p>
     <w:p>
       <w:pPr>
-        <w:pStyle w:val="Ttulo"/>
+        <w:pStyle w:val="Title"/>
         <w:jc w:val="both"/>
         <w:rPr>
-          <w:rStyle w:val="Textoennegrita"/>
+          <w:rStyle w:val="Strong"/>
           <w:bCs/>
           <w:lang w:val="en-US"/>
         </w:rPr>
@@ -1590,7 +1530,7 @@
       </w:r>
       <w:r>
         <w:rPr>
-          <w:rStyle w:val="Textoennegrita"/>
+          <w:rStyle w:val="Strong"/>
           <w:bCs/>
           <w:lang w:val="en-US"/>
         </w:rPr>
@@ -1622,7 +1562,7 @@
       <w:sdtContent>
         <w:p>
           <w:pPr>
-            <w:pStyle w:val="TtuloTDC"/>
+            <w:pStyle w:val="TOCHeading"/>
             <w:rPr>
               <w:lang w:val="en-US"/>
             </w:rPr>
@@ -1630,7 +1570,7 @@
         </w:p>
         <w:p>
           <w:pPr>
-            <w:pStyle w:val="TDC1"/>
+            <w:pStyle w:val="TOC1"/>
             <w:tabs>
               <w:tab w:val="right" w:leader="dot" w:pos="8488"/>
             </w:tabs>
@@ -1662,7 +1602,7 @@
           <w:hyperlink w:anchor="_Toc146889105" w:history="1">
             <w:r>
               <w:rPr>
-                <w:rStyle w:val="Hipervnculo"/>
+                <w:rStyle w:val="Hyperlink"/>
                 <w:rFonts w:ascii="Calibri Light" w:eastAsia="Calibri Light" w:hAnsi="Calibri Light" w:cs="Calibri Light"/>
                 <w:noProof/>
                 <w:lang w:val="en-US"/>
@@ -1721,7 +1661,7 @@
         </w:p>
         <w:p>
           <w:pPr>
-            <w:pStyle w:val="TDC2"/>
+            <w:pStyle w:val="TOC2"/>
             <w:tabs>
               <w:tab w:val="right" w:leader="dot" w:pos="8488"/>
             </w:tabs>
@@ -1732,7 +1672,7 @@
           <w:hyperlink w:anchor="_Toc146889106" w:history="1">
             <w:r>
               <w:rPr>
-                <w:rStyle w:val="Hipervnculo"/>
+                <w:rStyle w:val="Hyperlink"/>
                 <w:rFonts w:ascii="Calibri Light" w:eastAsia="Calibri Light" w:hAnsi="Calibri Light" w:cs="Calibri Light"/>
                 <w:bCs/>
                 <w:noProof/>
@@ -1792,7 +1732,7 @@
         </w:p>
         <w:p>
           <w:pPr>
-            <w:pStyle w:val="TDC2"/>
+            <w:pStyle w:val="TOC2"/>
             <w:tabs>
               <w:tab w:val="right" w:leader="dot" w:pos="8488"/>
             </w:tabs>
@@ -1803,7 +1743,7 @@
           <w:hyperlink w:anchor="_Toc146889107" w:history="1">
             <w:r>
               <w:rPr>
-                <w:rStyle w:val="Hipervnculo"/>
+                <w:rStyle w:val="Hyperlink"/>
                 <w:rFonts w:ascii="Calibri Light" w:eastAsia="Calibri Light" w:hAnsi="Calibri Light" w:cs="Calibri Light"/>
                 <w:bCs/>
                 <w:noProof/>
@@ -1863,7 +1803,7 @@
         </w:p>
         <w:p>
           <w:pPr>
-            <w:pStyle w:val="TDC2"/>
+            <w:pStyle w:val="TOC2"/>
             <w:tabs>
               <w:tab w:val="right" w:leader="dot" w:pos="8488"/>
             </w:tabs>
@@ -1874,7 +1814,7 @@
           <w:hyperlink w:anchor="_Toc146889108" w:history="1">
             <w:r>
               <w:rPr>
-                <w:rStyle w:val="Hipervnculo"/>
+                <w:rStyle w:val="Hyperlink"/>
                 <w:rFonts w:ascii="Calibri Light" w:eastAsia="Calibri Light" w:hAnsi="Calibri Light" w:cs="Calibri Light"/>
                 <w:bCs/>
                 <w:noProof/>
@@ -1934,7 +1874,7 @@
         </w:p>
         <w:p>
           <w:pPr>
-            <w:pStyle w:val="TDC1"/>
+            <w:pStyle w:val="TOC1"/>
             <w:tabs>
               <w:tab w:val="right" w:leader="dot" w:pos="8488"/>
             </w:tabs>
@@ -1951,7 +1891,7 @@
           <w:hyperlink w:anchor="_Toc146889109" w:history="1">
             <w:r>
               <w:rPr>
-                <w:rStyle w:val="Hipervnculo"/>
+                <w:rStyle w:val="Hyperlink"/>
                 <w:rFonts w:ascii="Calibri Light" w:eastAsia="Calibri Light" w:hAnsi="Calibri Light" w:cs="Calibri Light"/>
                 <w:noProof/>
                 <w:lang w:val="en-US"/>
@@ -2024,7 +1964,7 @@
     <w:p/>
     <w:p>
       <w:pPr>
-        <w:pStyle w:val="Ttulo1"/>
+        <w:pStyle w:val="Heading1"/>
         <w:rPr>
           <w:lang w:val="en-US"/>
         </w:rPr>
@@ -2038,7 +1978,7 @@
       <w:bookmarkStart w:id="0" w:name="_Toc146889105"/>
       <w:r>
         <w:rPr>
-          <w:rStyle w:val="Textoennegrita"/>
+          <w:rStyle w:val="Strong"/>
           <w:rFonts w:ascii="Calibri Light" w:eastAsia="Calibri Light" w:hAnsi="Calibri Light" w:cs="Calibri Light"/>
           <w:bCs w:val="0"/>
           <w:color w:val="000000" w:themeColor="text1"/>
@@ -2113,7 +2053,7 @@
     </w:p>
     <w:p>
       <w:pPr>
-        <w:pStyle w:val="Ttulo2"/>
+        <w:pStyle w:val="Heading2"/>
         <w:spacing w:after="240"/>
         <w:rPr>
           <w:b/>
@@ -2126,7 +2066,7 @@
       <w:bookmarkStart w:id="1" w:name="_Toc146889106"/>
       <w:r>
         <w:rPr>
-          <w:rStyle w:val="Textoennegrita"/>
+          <w:rStyle w:val="Strong"/>
           <w:rFonts w:ascii="Calibri Light" w:eastAsia="Calibri Light" w:hAnsi="Calibri Light" w:cs="Calibri Light"/>
           <w:b w:val="0"/>
           <w:bCs/>
@@ -2139,7 +2079,7 @@
       </w:r>
       <w:r>
         <w:rPr>
-          <w:rStyle w:val="Textoennegrita"/>
+          <w:rStyle w:val="Strong"/>
           <w:rFonts w:ascii="Calibri Light" w:eastAsia="Calibri Light" w:hAnsi="Calibri Light" w:cs="Calibri Light"/>
           <w:b w:val="0"/>
           <w:bCs/>
@@ -2148,12 +2088,11 @@
           <w:szCs w:val="52"/>
           <w:lang w:val="en-US"/>
         </w:rPr>
-        <w:t>.</w:t>
-      </w:r>
-      <w:proofErr w:type="gramStart"/>
-      <w:r>
-        <w:rPr>
-          <w:rStyle w:val="Textoennegrita"/>
+        <w:t>.1</w:t>
+      </w:r>
+      <w:r>
+        <w:rPr>
+          <w:rStyle w:val="Strong"/>
           <w:rFonts w:ascii="Calibri Light" w:eastAsia="Calibri Light" w:hAnsi="Calibri Light" w:cs="Calibri Light"/>
           <w:b w:val="0"/>
           <w:bCs/>
@@ -2162,11 +2101,11 @@
           <w:szCs w:val="52"/>
           <w:lang w:val="en-US"/>
         </w:rPr>
-        <w:t>1</w:t>
-      </w:r>
-      <w:r>
-        <w:rPr>
-          <w:rStyle w:val="Textoennegrita"/>
+        <w:t>.</w:t>
+      </w:r>
+      <w:r>
+        <w:rPr>
+          <w:rStyle w:val="Strong"/>
           <w:rFonts w:ascii="Calibri Light" w:eastAsia="Calibri Light" w:hAnsi="Calibri Light" w:cs="Calibri Light"/>
           <w:b w:val="0"/>
           <w:bCs/>
@@ -2175,11 +2114,11 @@
           <w:szCs w:val="52"/>
           <w:lang w:val="en-US"/>
         </w:rPr>
-        <w:t>.</w:t>
-      </w:r>
-      <w:r>
-        <w:rPr>
-          <w:rStyle w:val="Textoennegrita"/>
+        <w:t>User</w:t>
+      </w:r>
+      <w:r>
+        <w:rPr>
+          <w:rStyle w:val="Strong"/>
           <w:rFonts w:ascii="Calibri Light" w:eastAsia="Calibri Light" w:hAnsi="Calibri Light" w:cs="Calibri Light"/>
           <w:b w:val="0"/>
           <w:bCs/>
@@ -2188,20 +2127,6 @@
           <w:szCs w:val="52"/>
           <w:lang w:val="en-US"/>
         </w:rPr>
-        <w:t>User</w:t>
-      </w:r>
-      <w:proofErr w:type="gramEnd"/>
-      <w:r>
-        <w:rPr>
-          <w:rStyle w:val="Textoennegrita"/>
-          <w:rFonts w:ascii="Calibri Light" w:eastAsia="Calibri Light" w:hAnsi="Calibri Light" w:cs="Calibri Light"/>
-          <w:b w:val="0"/>
-          <w:bCs/>
-          <w:color w:val="000000" w:themeColor="text1"/>
-          <w:sz w:val="52"/>
-          <w:szCs w:val="52"/>
-          <w:lang w:val="en-US"/>
-        </w:rPr>
         <w:t xml:space="preserve"> requirements</w:t>
       </w:r>
       <w:bookmarkEnd w:id="1"/>
@@ -2230,7 +2155,7 @@
     </w:p>
     <w:p>
       <w:pPr>
-        <w:pStyle w:val="Prrafodelista"/>
+        <w:pStyle w:val="ListParagraph"/>
         <w:numPr>
           <w:ilvl w:val="0"/>
           <w:numId w:val="9"/>
@@ -2255,7 +2180,7 @@
     </w:p>
     <w:p>
       <w:pPr>
-        <w:pStyle w:val="Prrafodelista"/>
+        <w:pStyle w:val="ListParagraph"/>
         <w:numPr>
           <w:ilvl w:val="0"/>
           <w:numId w:val="9"/>
@@ -2280,7 +2205,7 @@
     </w:p>
     <w:p>
       <w:pPr>
-        <w:pStyle w:val="Prrafodelista"/>
+        <w:pStyle w:val="ListParagraph"/>
         <w:numPr>
           <w:ilvl w:val="0"/>
           <w:numId w:val="9"/>
@@ -2316,7 +2241,7 @@
     </w:p>
     <w:p>
       <w:pPr>
-        <w:pStyle w:val="Ttulo2"/>
+        <w:pStyle w:val="Heading2"/>
         <w:spacing w:after="240"/>
         <w:rPr>
           <w:b/>
@@ -2329,7 +2254,7 @@
       <w:bookmarkStart w:id="2" w:name="_Toc146889107"/>
       <w:r>
         <w:rPr>
-          <w:rStyle w:val="Textoennegrita"/>
+          <w:rStyle w:val="Strong"/>
           <w:rFonts w:ascii="Calibri Light" w:eastAsia="Calibri Light" w:hAnsi="Calibri Light" w:cs="Calibri Light"/>
           <w:b w:val="0"/>
           <w:bCs/>
@@ -2340,10 +2265,9 @@
         </w:rPr>
         <w:t>1.</w:t>
       </w:r>
-      <w:proofErr w:type="gramStart"/>
-      <w:r>
-        <w:rPr>
-          <w:rStyle w:val="Textoennegrita"/>
+      <w:r>
+        <w:rPr>
+          <w:rStyle w:val="Strong"/>
           <w:rFonts w:ascii="Calibri Light" w:eastAsia="Calibri Light" w:hAnsi="Calibri Light" w:cs="Calibri Light"/>
           <w:b w:val="0"/>
           <w:bCs/>
@@ -2356,7 +2280,7 @@
       </w:r>
       <w:r>
         <w:rPr>
-          <w:rStyle w:val="Textoennegrita"/>
+          <w:rStyle w:val="Strong"/>
           <w:rFonts w:ascii="Calibri Light" w:eastAsia="Calibri Light" w:hAnsi="Calibri Light" w:cs="Calibri Light"/>
           <w:b w:val="0"/>
           <w:bCs/>
@@ -2369,7 +2293,7 @@
       </w:r>
       <w:r>
         <w:rPr>
-          <w:rStyle w:val="Textoennegrita"/>
+          <w:rStyle w:val="Strong"/>
           <w:rFonts w:ascii="Calibri Light" w:eastAsia="Calibri Light" w:hAnsi="Calibri Light" w:cs="Calibri Light"/>
           <w:b w:val="0"/>
           <w:bCs/>
@@ -2382,7 +2306,7 @@
       </w:r>
       <w:r>
         <w:rPr>
-          <w:rStyle w:val="Textoennegrita"/>
+          <w:rStyle w:val="Strong"/>
           <w:rFonts w:ascii="Calibri Light" w:eastAsia="Calibri Light" w:hAnsi="Calibri Light" w:cs="Calibri Light"/>
           <w:b w:val="0"/>
           <w:bCs/>
@@ -2393,10 +2317,9 @@
         </w:rPr>
         <w:t>equirements</w:t>
       </w:r>
-      <w:proofErr w:type="gramEnd"/>
-      <w:r>
-        <w:rPr>
-          <w:rStyle w:val="Textoennegrita"/>
+      <w:r>
+        <w:rPr>
+          <w:rStyle w:val="Strong"/>
           <w:rFonts w:ascii="Calibri Light" w:eastAsia="Calibri Light" w:hAnsi="Calibri Light" w:cs="Calibri Light"/>
           <w:b w:val="0"/>
           <w:bCs/>
@@ -2453,7 +2376,7 @@
     </w:p>
     <w:tbl>
       <w:tblPr>
-        <w:tblStyle w:val="Tablaconcuadrcula"/>
+        <w:tblStyle w:val="TableGrid"/>
         <w:tblW w:w="0" w:type="auto"/>
         <w:tblLook w:val="04A0" w:firstRow="1" w:lastRow="0" w:firstColumn="1" w:lastColumn="0" w:noHBand="0" w:noVBand="1"/>
       </w:tblPr>
@@ -2662,7 +2585,7 @@
     </w:p>
     <w:p>
       <w:pPr>
-        <w:pStyle w:val="Ttulo2"/>
+        <w:pStyle w:val="Heading2"/>
         <w:spacing w:after="240"/>
         <w:rPr>
           <w:b/>
@@ -2675,7 +2598,7 @@
       <w:bookmarkStart w:id="3" w:name="_Toc146889108"/>
       <w:r>
         <w:rPr>
-          <w:rStyle w:val="Textoennegrita"/>
+          <w:rStyle w:val="Strong"/>
           <w:rFonts w:ascii="Calibri Light" w:eastAsia="Calibri Light" w:hAnsi="Calibri Light" w:cs="Calibri Light"/>
           <w:b w:val="0"/>
           <w:bCs/>
@@ -2686,10 +2609,9 @@
         </w:rPr>
         <w:t>1.</w:t>
       </w:r>
-      <w:proofErr w:type="gramStart"/>
-      <w:r>
-        <w:rPr>
-          <w:rStyle w:val="Textoennegrita"/>
+      <w:r>
+        <w:rPr>
+          <w:rStyle w:val="Strong"/>
           <w:rFonts w:ascii="Calibri Light" w:eastAsia="Calibri Light" w:hAnsi="Calibri Light" w:cs="Calibri Light"/>
           <w:b w:val="0"/>
           <w:bCs/>
@@ -2702,7 +2624,7 @@
       </w:r>
       <w:r>
         <w:rPr>
-          <w:rStyle w:val="Textoennegrita"/>
+          <w:rStyle w:val="Strong"/>
           <w:rFonts w:ascii="Calibri Light" w:eastAsia="Calibri Light" w:hAnsi="Calibri Light" w:cs="Calibri Light"/>
           <w:b w:val="0"/>
           <w:bCs/>
@@ -2715,7 +2637,7 @@
       </w:r>
       <w:r>
         <w:rPr>
-          <w:rStyle w:val="Textoennegrita"/>
+          <w:rStyle w:val="Strong"/>
           <w:rFonts w:ascii="Calibri Light" w:eastAsia="Calibri Light" w:hAnsi="Calibri Light" w:cs="Calibri Light"/>
           <w:b w:val="0"/>
           <w:bCs/>
@@ -2724,12 +2646,11 @@
           <w:szCs w:val="52"/>
           <w:lang w:val="en-US"/>
         </w:rPr>
-        <w:t>System</w:t>
-      </w:r>
-      <w:proofErr w:type="gramEnd"/>
-      <w:r>
-        <w:rPr>
-          <w:rStyle w:val="Textoennegrita"/>
+        <w:t xml:space="preserve">System </w:t>
+      </w:r>
+      <w:r>
+        <w:rPr>
+          <w:rStyle w:val="Strong"/>
           <w:rFonts w:ascii="Calibri Light" w:eastAsia="Calibri Light" w:hAnsi="Calibri Light" w:cs="Calibri Light"/>
           <w:b w:val="0"/>
           <w:bCs/>
@@ -2738,11 +2659,11 @@
           <w:szCs w:val="52"/>
           <w:lang w:val="en-US"/>
         </w:rPr>
-        <w:t xml:space="preserve"> </w:t>
-      </w:r>
-      <w:r>
-        <w:rPr>
-          <w:rStyle w:val="Textoennegrita"/>
+        <w:t>requirements</w:t>
+      </w:r>
+      <w:r>
+        <w:rPr>
+          <w:rStyle w:val="Strong"/>
           <w:rFonts w:ascii="Calibri Light" w:eastAsia="Calibri Light" w:hAnsi="Calibri Light" w:cs="Calibri Light"/>
           <w:b w:val="0"/>
           <w:bCs/>
@@ -2751,19 +2672,6 @@
           <w:szCs w:val="52"/>
           <w:lang w:val="en-US"/>
         </w:rPr>
-        <w:t>requirements</w:t>
-      </w:r>
-      <w:r>
-        <w:rPr>
-          <w:rStyle w:val="Textoennegrita"/>
-          <w:rFonts w:ascii="Calibri Light" w:eastAsia="Calibri Light" w:hAnsi="Calibri Light" w:cs="Calibri Light"/>
-          <w:b w:val="0"/>
-          <w:bCs/>
-          <w:color w:val="000000" w:themeColor="text1"/>
-          <w:sz w:val="52"/>
-          <w:szCs w:val="52"/>
-          <w:lang w:val="en-US"/>
-        </w:rPr>
         <w:t xml:space="preserve"> description</w:t>
       </w:r>
       <w:bookmarkEnd w:id="3"/>
@@ -2779,7 +2687,6 @@
           <w:lang w:val="en-US"/>
         </w:rPr>
       </w:pPr>
-      <w:proofErr w:type="spellStart"/>
       <w:r>
         <w:rPr>
           <w:rFonts w:cs="Calibri"/>
@@ -2788,10 +2695,12 @@
           <w:color w:val="000000" w:themeColor="text1"/>
           <w:lang w:val="en-US"/>
         </w:rPr>
-        <w:t>Requisits</w:t>
-      </w:r>
-      <w:proofErr w:type="spellEnd"/>
-      <w:r>
+        <w:t>Requisits en conflicte:</w:t>
+      </w:r>
+    </w:p>
+    <w:p>
+      <w:pPr>
+        <w:jc w:val="both"/>
         <w:rPr>
           <w:rFonts w:cs="Calibri"/>
           <w:i/>
@@ -2799,68 +2708,11 @@
           <w:color w:val="000000" w:themeColor="text1"/>
           <w:lang w:val="en-US"/>
         </w:rPr>
-        <w:t xml:space="preserve"> </w:t>
-      </w:r>
-      <w:proofErr w:type="spellStart"/>
-      <w:r>
-        <w:rPr>
-          <w:rFonts w:cs="Calibri"/>
-          <w:i/>
-          <w:iCs/>
-          <w:color w:val="000000" w:themeColor="text1"/>
-          <w:lang w:val="en-US"/>
-        </w:rPr>
-        <w:t>en</w:t>
-      </w:r>
-      <w:proofErr w:type="spellEnd"/>
-      <w:r>
-        <w:rPr>
-          <w:rFonts w:cs="Calibri"/>
-          <w:i/>
-          <w:iCs/>
-          <w:color w:val="000000" w:themeColor="text1"/>
-          <w:lang w:val="en-US"/>
-        </w:rPr>
-        <w:t xml:space="preserve"> </w:t>
-      </w:r>
-      <w:proofErr w:type="spellStart"/>
-      <w:r>
-        <w:rPr>
-          <w:rFonts w:cs="Calibri"/>
-          <w:i/>
-          <w:iCs/>
-          <w:color w:val="000000" w:themeColor="text1"/>
-          <w:lang w:val="en-US"/>
-        </w:rPr>
-        <w:t>conflicte</w:t>
-      </w:r>
-      <w:proofErr w:type="spellEnd"/>
-      <w:r>
-        <w:rPr>
-          <w:rFonts w:cs="Calibri"/>
-          <w:i/>
-          <w:iCs/>
-          <w:color w:val="000000" w:themeColor="text1"/>
-          <w:lang w:val="en-US"/>
-        </w:rPr>
-        <w:t>:</w:t>
-      </w:r>
-    </w:p>
-    <w:p>
-      <w:pPr>
-        <w:jc w:val="both"/>
-        <w:rPr>
-          <w:rFonts w:cs="Calibri"/>
-          <w:i/>
-          <w:iCs/>
-          <w:color w:val="000000" w:themeColor="text1"/>
-          <w:lang w:val="en-US"/>
-        </w:rPr>
-      </w:pPr>
-    </w:p>
-    <w:p>
-      <w:pPr>
-        <w:pStyle w:val="Prrafodelista"/>
+      </w:pPr>
+    </w:p>
+    <w:p>
+      <w:pPr>
+        <w:pStyle w:val="ListParagraph"/>
         <w:numPr>
           <w:ilvl w:val="0"/>
           <w:numId w:val="10"/>
@@ -2873,37 +2725,8 @@
           <w:color w:val="000000" w:themeColor="text1"/>
         </w:rPr>
       </w:pPr>
-      <w:proofErr w:type="spellStart"/>
-      <w:r>
-        <w:t>Exigència</w:t>
-      </w:r>
-      <w:proofErr w:type="spellEnd"/>
-      <w:r>
-        <w:t xml:space="preserve"> de </w:t>
-      </w:r>
-      <w:proofErr w:type="spellStart"/>
-      <w:r>
-        <w:t>pagament</w:t>
-      </w:r>
-      <w:proofErr w:type="spellEnd"/>
-      <w:r>
-        <w:t xml:space="preserve"> (Julieta Serrano) – </w:t>
-      </w:r>
-      <w:proofErr w:type="spellStart"/>
-      <w:r>
-        <w:t>Reutilització</w:t>
-      </w:r>
-      <w:proofErr w:type="spellEnd"/>
-      <w:r>
-        <w:t xml:space="preserve"> de tarifes </w:t>
-      </w:r>
-      <w:proofErr w:type="spellStart"/>
-      <w:r>
-        <w:t>d’estilista</w:t>
-      </w:r>
-      <w:proofErr w:type="spellEnd"/>
-      <w:r>
-        <w:t xml:space="preserve"> (Joan Campoy) </w:t>
+      <w:r>
+        <w:t xml:space="preserve">Exigència de pagament (Julieta Serrano) – Reutilització de tarifes d’estilista (Joan Campoy) </w:t>
       </w:r>
     </w:p>
     <w:p>
@@ -2918,135 +2741,7 @@
         <w:jc w:val="both"/>
       </w:pPr>
       <w:r>
-        <w:t xml:space="preserve">La Julieta </w:t>
-      </w:r>
-      <w:proofErr w:type="spellStart"/>
-      <w:r>
-        <w:t>estableix</w:t>
-      </w:r>
-      <w:proofErr w:type="spellEnd"/>
-      <w:r>
-        <w:t xml:space="preserve"> un </w:t>
-      </w:r>
-      <w:proofErr w:type="spellStart"/>
-      <w:r>
-        <w:t>càrrec</w:t>
-      </w:r>
-      <w:proofErr w:type="spellEnd"/>
-      <w:r>
-        <w:t xml:space="preserve"> de 10 euros de tarifa per </w:t>
-      </w:r>
-      <w:proofErr w:type="spellStart"/>
-      <w:r>
-        <w:t>assessorament</w:t>
-      </w:r>
-      <w:proofErr w:type="spellEnd"/>
-      <w:r>
-        <w:t xml:space="preserve"> no </w:t>
-      </w:r>
-      <w:proofErr w:type="spellStart"/>
-      <w:r>
-        <w:t>reemborsable</w:t>
-      </w:r>
-      <w:proofErr w:type="spellEnd"/>
-      <w:r>
-        <w:t xml:space="preserve">, </w:t>
-      </w:r>
-      <w:proofErr w:type="spellStart"/>
-      <w:r>
-        <w:t>requeriment</w:t>
-      </w:r>
-      <w:proofErr w:type="spellEnd"/>
-      <w:r>
-        <w:t xml:space="preserve"> al </w:t>
-      </w:r>
-      <w:proofErr w:type="spellStart"/>
-      <w:r>
-        <w:t>qual</w:t>
-      </w:r>
-      <w:proofErr w:type="spellEnd"/>
-      <w:r>
-        <w:t xml:space="preserve"> </w:t>
-      </w:r>
-      <w:proofErr w:type="spellStart"/>
-      <w:r>
-        <w:t>s’oposa</w:t>
-      </w:r>
-      <w:proofErr w:type="spellEnd"/>
-      <w:r>
-        <w:t xml:space="preserve"> en Joan ja que considera que la tarifa </w:t>
-      </w:r>
-      <w:proofErr w:type="spellStart"/>
-      <w:r>
-        <w:t>s’hauria</w:t>
-      </w:r>
-      <w:proofErr w:type="spellEnd"/>
-      <w:r>
-        <w:t xml:space="preserve"> de poder </w:t>
-      </w:r>
-      <w:proofErr w:type="spellStart"/>
-      <w:r>
-        <w:t>reaprofitar</w:t>
-      </w:r>
-      <w:proofErr w:type="spellEnd"/>
-      <w:r>
-        <w:t xml:space="preserve"> en </w:t>
-      </w:r>
-      <w:proofErr w:type="spellStart"/>
-      <w:r>
-        <w:t>cas</w:t>
-      </w:r>
-      <w:proofErr w:type="spellEnd"/>
-      <w:r>
-        <w:t xml:space="preserve"> de que el </w:t>
-      </w:r>
-      <w:proofErr w:type="spellStart"/>
-      <w:r>
-        <w:t>client</w:t>
-      </w:r>
-      <w:proofErr w:type="spellEnd"/>
-      <w:r>
-        <w:t xml:space="preserve"> no es quedes </w:t>
-      </w:r>
-      <w:proofErr w:type="spellStart"/>
-      <w:r>
-        <w:t>cap</w:t>
-      </w:r>
-      <w:proofErr w:type="spellEnd"/>
-      <w:r>
-        <w:t xml:space="preserve"> de les peces de roba </w:t>
-      </w:r>
-      <w:proofErr w:type="spellStart"/>
-      <w:r>
-        <w:t>rebudes</w:t>
-      </w:r>
-      <w:proofErr w:type="spellEnd"/>
-      <w:r>
-        <w:t xml:space="preserve">. </w:t>
-      </w:r>
-      <w:proofErr w:type="spellStart"/>
-      <w:r>
-        <w:t>Caldria</w:t>
-      </w:r>
-      <w:proofErr w:type="spellEnd"/>
-      <w:r>
-        <w:t xml:space="preserve"> aclarar la política de </w:t>
-      </w:r>
-      <w:proofErr w:type="spellStart"/>
-      <w:r>
-        <w:t>reemborsament</w:t>
-      </w:r>
-      <w:proofErr w:type="spellEnd"/>
-      <w:r>
-        <w:t xml:space="preserve"> que presenta </w:t>
-      </w:r>
-      <w:proofErr w:type="spellStart"/>
-      <w:r>
-        <w:t>l’empresa</w:t>
-      </w:r>
-      <w:proofErr w:type="spellEnd"/>
-      <w:r>
-        <w:t xml:space="preserve">. </w:t>
+        <w:t xml:space="preserve">La Julieta estableix un càrrec de 10 euros de tarifa per assessorament no reemborsable, requeriment al qual s’oposa en Joan ja que considera que la tarifa s’hauria de poder reaprofitar en cas de que el client no es quedes cap de les peces de roba rebudes. Caldria aclarar la política de reemborsament que presenta l’empresa. </w:t>
       </w:r>
     </w:p>
     <w:p>
@@ -3057,7 +2752,7 @@
     </w:p>
     <w:p>
       <w:pPr>
-        <w:pStyle w:val="Prrafodelista"/>
+        <w:pStyle w:val="ListParagraph"/>
         <w:numPr>
           <w:ilvl w:val="0"/>
           <w:numId w:val="10"/>
@@ -3070,61 +2765,8 @@
           <w:color w:val="000000" w:themeColor="text1"/>
         </w:rPr>
       </w:pPr>
-      <w:proofErr w:type="spellStart"/>
-      <w:r>
-        <w:t>Comunicació</w:t>
-      </w:r>
-      <w:proofErr w:type="spellEnd"/>
-      <w:r>
-        <w:t xml:space="preserve"> directa entre </w:t>
-      </w:r>
-      <w:proofErr w:type="spellStart"/>
-      <w:r>
-        <w:t>client</w:t>
-      </w:r>
-      <w:proofErr w:type="spellEnd"/>
-      <w:r>
-        <w:t xml:space="preserve"> i Personal </w:t>
-      </w:r>
-      <w:proofErr w:type="spellStart"/>
-      <w:r>
-        <w:t>Shopper</w:t>
-      </w:r>
-      <w:proofErr w:type="spellEnd"/>
-      <w:r>
-        <w:t xml:space="preserve"> (Joan Campoy) – </w:t>
-      </w:r>
-      <w:proofErr w:type="spellStart"/>
-      <w:r>
-        <w:t>Selecció</w:t>
-      </w:r>
-      <w:proofErr w:type="spellEnd"/>
-      <w:r>
-        <w:t xml:space="preserve"> </w:t>
-      </w:r>
-      <w:proofErr w:type="spellStart"/>
-      <w:r>
-        <w:t>personalitzada</w:t>
-      </w:r>
-      <w:proofErr w:type="spellEnd"/>
-      <w:r>
-        <w:t xml:space="preserve"> </w:t>
-      </w:r>
-      <w:proofErr w:type="spellStart"/>
-      <w:r>
-        <w:t>sense</w:t>
-      </w:r>
-      <w:proofErr w:type="spellEnd"/>
-      <w:r>
-        <w:t xml:space="preserve"> </w:t>
-      </w:r>
-      <w:proofErr w:type="spellStart"/>
-      <w:r>
-        <w:t>comunicació</w:t>
-      </w:r>
-      <w:proofErr w:type="spellEnd"/>
-      <w:r>
-        <w:t xml:space="preserve"> directa (Julieta Serrano) </w:t>
+      <w:r>
+        <w:t xml:space="preserve">Comunicació directa entre client i Personal Shopper (Joan Campoy) – Selecció personalitzada sense comunicació directa (Julieta Serrano) </w:t>
       </w:r>
     </w:p>
     <w:p>
@@ -3137,272 +2779,76 @@
       <w:pPr>
         <w:ind w:left="360"/>
         <w:jc w:val="both"/>
-        <w:rPr>
-          <w:rFonts w:cs="Calibri"/>
+      </w:pPr>
+      <w:r>
+        <w:t xml:space="preserve">En Joan creu convenient que el client pugui comunicar-se directament amb el seu Personal Shopper per tal de fer comentaris i sol·licitar canvis d’assessor. Tot i així, el </w:t>
+      </w:r>
+      <w:r>
+        <w:lastRenderedPageBreak/>
+        <w:t>model proposat es centra en la selecció i enviament de roba basat en el perfil del client sense una comunicació interactiva regular entre client i assessor. Cal trobar un equilibri per satisfer les necessitats del client i mantenir l’estructura del servei.</w:t>
+      </w:r>
+    </w:p>
+    <w:p>
+      <w:pPr>
+        <w:ind w:left="360"/>
+        <w:jc w:val="both"/>
+      </w:pPr>
+    </w:p>
+    <w:p>
+      <w:pPr>
+        <w:ind w:left="360"/>
+        <w:jc w:val="both"/>
+        <w:rPr>
           <w:i/>
           <w:iCs/>
+        </w:rPr>
+      </w:pPr>
+      <w:r>
+        <w:rPr>
+          <w:i/>
+          <w:iCs/>
+        </w:rPr>
+        <w:t>Requisit dependents:</w:t>
+      </w:r>
+    </w:p>
+    <w:p>
+      <w:pPr>
+        <w:ind w:left="360"/>
+        <w:jc w:val="both"/>
+      </w:pPr>
+      <w:r>
+        <w:t xml:space="preserve">Realitzar una comanda mensual amb subscripció (Joan Campboy) </w:t>
+      </w:r>
+    </w:p>
+    <w:p>
+      <w:pPr>
+        <w:ind w:left="360"/>
+        <w:jc w:val="both"/>
+      </w:pPr>
+    </w:p>
+    <w:p>
+      <w:pPr>
+        <w:ind w:left="360"/>
+        <w:jc w:val="both"/>
+        <w:rPr>
+          <w:rFonts w:cs="Calibri"/>
           <w:color w:val="000000" w:themeColor="text1"/>
         </w:rPr>
       </w:pPr>
       <w:r>
-        <w:t xml:space="preserve">En Joan </w:t>
-      </w:r>
-      <w:proofErr w:type="spellStart"/>
-      <w:r>
-        <w:t>creu</w:t>
-      </w:r>
-      <w:proofErr w:type="spellEnd"/>
-      <w:r>
-        <w:t xml:space="preserve"> </w:t>
-      </w:r>
-      <w:proofErr w:type="spellStart"/>
-      <w:r>
-        <w:t>convenient</w:t>
-      </w:r>
-      <w:proofErr w:type="spellEnd"/>
-      <w:r>
-        <w:t xml:space="preserve"> que el </w:t>
-      </w:r>
-      <w:proofErr w:type="spellStart"/>
-      <w:r>
-        <w:t>client</w:t>
-      </w:r>
-      <w:proofErr w:type="spellEnd"/>
-      <w:r>
-        <w:t xml:space="preserve"> </w:t>
-      </w:r>
-      <w:proofErr w:type="spellStart"/>
-      <w:r>
-        <w:t>pugui</w:t>
-      </w:r>
-      <w:proofErr w:type="spellEnd"/>
-      <w:r>
-        <w:t xml:space="preserve"> comunicar-se </w:t>
-      </w:r>
-      <w:proofErr w:type="spellStart"/>
-      <w:r>
-        <w:t>directament</w:t>
-      </w:r>
-      <w:proofErr w:type="spellEnd"/>
-      <w:r>
-        <w:t xml:space="preserve"> </w:t>
-      </w:r>
-      <w:proofErr w:type="spellStart"/>
-      <w:r>
-        <w:t>amb</w:t>
-      </w:r>
-      <w:proofErr w:type="spellEnd"/>
-      <w:r>
-        <w:t xml:space="preserve"> el </w:t>
-      </w:r>
-      <w:proofErr w:type="spellStart"/>
-      <w:r>
-        <w:t>seu</w:t>
-      </w:r>
-      <w:proofErr w:type="spellEnd"/>
-      <w:r>
-        <w:t xml:space="preserve"> Personal </w:t>
-      </w:r>
-      <w:proofErr w:type="spellStart"/>
-      <w:r>
-        <w:t>Shopper</w:t>
-      </w:r>
-      <w:proofErr w:type="spellEnd"/>
-      <w:r>
-        <w:t xml:space="preserve"> per tal de </w:t>
-      </w:r>
-      <w:proofErr w:type="spellStart"/>
-      <w:r>
-        <w:t>fer</w:t>
-      </w:r>
-      <w:proofErr w:type="spellEnd"/>
-      <w:r>
-        <w:t xml:space="preserve"> </w:t>
-      </w:r>
-      <w:proofErr w:type="spellStart"/>
-      <w:r>
-        <w:t>comentaris</w:t>
-      </w:r>
-      <w:proofErr w:type="spellEnd"/>
-      <w:r>
-        <w:t xml:space="preserve"> i </w:t>
-      </w:r>
-      <w:proofErr w:type="spellStart"/>
-      <w:r>
-        <w:t>sol·licitar</w:t>
-      </w:r>
-      <w:proofErr w:type="spellEnd"/>
-      <w:r>
-        <w:t xml:space="preserve"> </w:t>
-      </w:r>
-      <w:proofErr w:type="spellStart"/>
-      <w:r>
-        <w:t>canvis</w:t>
-      </w:r>
-      <w:proofErr w:type="spellEnd"/>
-      <w:r>
-        <w:t xml:space="preserve"> </w:t>
-      </w:r>
-      <w:proofErr w:type="spellStart"/>
-      <w:r>
-        <w:t>d’assessor</w:t>
-      </w:r>
-      <w:proofErr w:type="spellEnd"/>
-      <w:r>
-        <w:t xml:space="preserve">. Tot i </w:t>
-      </w:r>
-      <w:proofErr w:type="spellStart"/>
-      <w:r>
-        <w:t>així</w:t>
-      </w:r>
-      <w:proofErr w:type="spellEnd"/>
-      <w:r>
-        <w:t xml:space="preserve">, el </w:t>
-      </w:r>
-      <w:proofErr w:type="spellStart"/>
-      <w:r>
-        <w:lastRenderedPageBreak/>
-        <w:t>model</w:t>
-      </w:r>
-      <w:proofErr w:type="spellEnd"/>
-      <w:r>
-        <w:t xml:space="preserve"> </w:t>
-      </w:r>
-      <w:proofErr w:type="spellStart"/>
-      <w:r>
-        <w:t>proposat</w:t>
-      </w:r>
-      <w:proofErr w:type="spellEnd"/>
-      <w:r>
-        <w:t xml:space="preserve"> es centra en la </w:t>
-      </w:r>
-      <w:proofErr w:type="spellStart"/>
-      <w:r>
-        <w:t>selecció</w:t>
-      </w:r>
-      <w:proofErr w:type="spellEnd"/>
-      <w:r>
-        <w:t xml:space="preserve"> i </w:t>
-      </w:r>
-      <w:proofErr w:type="spellStart"/>
-      <w:r>
-        <w:t>enviament</w:t>
-      </w:r>
-      <w:proofErr w:type="spellEnd"/>
-      <w:r>
-        <w:t xml:space="preserve"> de roba </w:t>
-      </w:r>
-      <w:proofErr w:type="spellStart"/>
-      <w:r>
-        <w:t>basat</w:t>
-      </w:r>
-      <w:proofErr w:type="spellEnd"/>
-      <w:r>
-        <w:t xml:space="preserve"> en el perfil del </w:t>
-      </w:r>
-      <w:proofErr w:type="spellStart"/>
-      <w:r>
-        <w:t>client</w:t>
-      </w:r>
-      <w:proofErr w:type="spellEnd"/>
-      <w:r>
-        <w:t xml:space="preserve"> </w:t>
-      </w:r>
-      <w:proofErr w:type="spellStart"/>
-      <w:r>
-        <w:t>sense</w:t>
-      </w:r>
-      <w:proofErr w:type="spellEnd"/>
-      <w:r>
-        <w:t xml:space="preserve"> una </w:t>
-      </w:r>
-      <w:proofErr w:type="spellStart"/>
-      <w:r>
-        <w:t>comunicació</w:t>
-      </w:r>
-      <w:proofErr w:type="spellEnd"/>
-      <w:r>
-        <w:t xml:space="preserve"> interactiva regular entre </w:t>
-      </w:r>
-      <w:proofErr w:type="spellStart"/>
-      <w:r>
-        <w:t>client</w:t>
-      </w:r>
-      <w:proofErr w:type="spellEnd"/>
-      <w:r>
-        <w:t xml:space="preserve"> i </w:t>
-      </w:r>
-      <w:proofErr w:type="spellStart"/>
-      <w:r>
-        <w:t>assessor</w:t>
-      </w:r>
-      <w:proofErr w:type="spellEnd"/>
-      <w:r>
-        <w:t xml:space="preserve">. Cal </w:t>
-      </w:r>
-      <w:proofErr w:type="spellStart"/>
-      <w:r>
-        <w:t>trobar</w:t>
-      </w:r>
-      <w:proofErr w:type="spellEnd"/>
-      <w:r>
-        <w:t xml:space="preserve"> un </w:t>
-      </w:r>
-      <w:proofErr w:type="spellStart"/>
-      <w:r>
-        <w:t>equilibri</w:t>
-      </w:r>
-      <w:proofErr w:type="spellEnd"/>
-      <w:r>
-        <w:t xml:space="preserve"> per </w:t>
-      </w:r>
-      <w:proofErr w:type="spellStart"/>
-      <w:r>
-        <w:t>satisfer</w:t>
-      </w:r>
-      <w:proofErr w:type="spellEnd"/>
-      <w:r>
-        <w:t xml:space="preserve"> les </w:t>
-      </w:r>
-      <w:proofErr w:type="spellStart"/>
-      <w:r>
-        <w:t>necessitats</w:t>
-      </w:r>
-      <w:proofErr w:type="spellEnd"/>
-      <w:r>
-        <w:t xml:space="preserve"> del </w:t>
-      </w:r>
-      <w:proofErr w:type="spellStart"/>
-      <w:r>
-        <w:t>client</w:t>
-      </w:r>
-      <w:proofErr w:type="spellEnd"/>
-      <w:r>
-        <w:t xml:space="preserve"> i </w:t>
-      </w:r>
-      <w:proofErr w:type="spellStart"/>
-      <w:r>
-        <w:t>mantenir</w:t>
-      </w:r>
-      <w:proofErr w:type="spellEnd"/>
-      <w:r>
-        <w:t xml:space="preserve"> </w:t>
-      </w:r>
-      <w:proofErr w:type="spellStart"/>
-      <w:r>
-        <w:t>l’estructura</w:t>
-      </w:r>
-      <w:proofErr w:type="spellEnd"/>
-      <w:r>
-        <w:t xml:space="preserve"> del </w:t>
-      </w:r>
-      <w:proofErr w:type="spellStart"/>
-      <w:r>
-        <w:t>servei</w:t>
-      </w:r>
-      <w:proofErr w:type="spellEnd"/>
-      <w:r>
-        <w:t>.</w:t>
+        <w:t>Aquest cas d’ús té dos requisits dependents ja que la subscripció mensual no té sen</w:t>
+      </w:r>
+      <w:r>
+        <w:t>ti</w:t>
+      </w:r>
+      <w:r>
+        <w:t>t sense la capacitat del sistema de seleccionar automà</w:t>
+      </w:r>
+      <w:r>
+        <w:t>ti</w:t>
+      </w:r>
+      <w:r>
+        <w:t>cament les peces basant-se en les preferències de l’usuari. A més, la capacitat d’establir i modificar les preferències generals també és essencial perquè l’usuari pugui personalitzar la seva experiència de subscripció mensual.</w:t>
       </w:r>
     </w:p>
     <w:p>
@@ -3422,7 +2868,7 @@
     </w:p>
     <w:p>
       <w:pPr>
-        <w:pStyle w:val="Ttulo1"/>
+        <w:pStyle w:val="Heading1"/>
         <w:rPr>
           <w:lang w:val="en-US"/>
         </w:rPr>
@@ -3433,7 +2879,7 @@
       <w:bookmarkStart w:id="4" w:name="_Toc146889109"/>
       <w:r>
         <w:rPr>
-          <w:rStyle w:val="Textoennegrita"/>
+          <w:rStyle w:val="Strong"/>
           <w:rFonts w:ascii="Calibri Light" w:eastAsia="Calibri Light" w:hAnsi="Calibri Light" w:cs="Calibri Light"/>
           <w:bCs w:val="0"/>
           <w:color w:val="000000" w:themeColor="text1"/>
@@ -3555,7 +3001,7 @@
     </w:p>
     <w:p>
       <w:pPr>
-        <w:pStyle w:val="Descripcin"/>
+        <w:pStyle w:val="Caption"/>
         <w:jc w:val="center"/>
         <w:rPr>
           <w:rFonts w:cs="Calibri"/>
@@ -3571,7 +3017,7 @@
       </w:r>
       <w:r>
         <w:rPr>
-          <w:rStyle w:val="Refdenotaalpie"/>
+          <w:rStyle w:val="FootnoteReference"/>
           <w:rFonts w:cs="Calibri"/>
           <w:lang w:val="en-US"/>
         </w:rPr>
@@ -3609,25 +3055,7 @@
           <w:color w:val="000000" w:themeColor="text1"/>
           <w:lang w:val="en-US"/>
         </w:rPr>
-        <w:t xml:space="preserve">In the diagram </w:t>
-      </w:r>
-      <w:proofErr w:type="gramStart"/>
-      <w:r>
-        <w:rPr>
-          <w:rFonts w:cs="Calibri"/>
-          <w:color w:val="000000" w:themeColor="text1"/>
-          <w:lang w:val="en-US"/>
-        </w:rPr>
-        <w:t>it can be seen that the</w:t>
-      </w:r>
-      <w:proofErr w:type="gramEnd"/>
-      <w:r>
-        <w:rPr>
-          <w:rFonts w:cs="Calibri"/>
-          <w:color w:val="000000" w:themeColor="text1"/>
-          <w:lang w:val="en-US"/>
-        </w:rPr>
-        <w:t xml:space="preserve"> identified actors are</w:t>
+        <w:t>In the diagram it can be seen that the identified actors are</w:t>
       </w:r>
       <w:r>
         <w:rPr>
@@ -3695,7 +3123,7 @@
 <w:ftr xmlns:wpc="http://schemas.microsoft.com/office/word/2010/wordprocessingCanvas" xmlns:cx="http://schemas.microsoft.com/office/drawing/2014/chartex" xmlns:cx1="http://schemas.microsoft.com/office/drawing/2015/9/8/chartex" xmlns:cx2="http://schemas.microsoft.com/office/drawing/2015/10/21/chartex" xmlns:cx3="http://schemas.microsoft.com/office/drawing/2016/5/9/chartex" xmlns:cx4="http://schemas.microsoft.com/office/drawing/2016/5/10/chartex" xmlns:cx5="http://schemas.microsoft.com/office/drawing/2016/5/11/chartex" xmlns:cx6="http://schemas.microsoft.com/office/drawing/2016/5/12/chartex" xmlns:cx7="http://schemas.microsoft.com/office/drawing/2016/5/13/chartex" xmlns:cx8="http://schemas.microsoft.com/office/drawing/2016/5/14/chartex" xmlns:mc="http://schemas.openxmlformats.org/markup-compatibility/2006" xmlns:aink="http://schemas.microsoft.com/office/drawing/2016/ink" xmlns:am3d="http://schemas.microsoft.com/office/drawing/2017/model3d" xmlns:o="urn:schemas-microsoft-com:office:office" xmlns:oel="http://schemas.microsoft.com/office/2019/extlst" xmlns:r="http://schemas.openxmlformats.org/officeDocument/2006/relationships" xmlns:m="http://schemas.openxmlformats.org/officeDocument/2006/math" xmlns:v="urn:schemas-microsoft-com:vml" xmlns:wp14="http://schemas.microsoft.com/office/word/2010/wordprocessingDrawing" xmlns:wp="http://schemas.openxmlformats.org/drawingml/2006/wordprocessingDrawing" xmlns:w10="urn:schemas-microsoft-com:office:word" xmlns:w="http://schemas.openxmlformats.org/wordprocessingml/2006/main" xmlns:w14="http://schemas.microsoft.com/office/word/2010/wordml" xmlns:w15="http://schemas.microsoft.com/office/word/2012/wordml" xmlns:w16cex="http://schemas.microsoft.com/office/word/2018/wordml/cex" xmlns:w16cid="http://schemas.microsoft.com/office/word/2016/wordml/cid" xmlns:w16="http://schemas.microsoft.com/office/word/2018/wordml" xmlns:w16sdtdh="http://schemas.microsoft.com/office/word/2020/wordml/sdtdatahash" xmlns:w16se="http://schemas.microsoft.com/office/word/2015/wordml/symex" xmlns:wpg="http://schemas.microsoft.com/office/word/2010/wordprocessingGroup" xmlns:wpi="http://schemas.microsoft.com/office/word/2010/wordprocessingInk" xmlns:wne="http://schemas.microsoft.com/office/word/2006/wordml" xmlns:wps="http://schemas.microsoft.com/office/word/2010/wordprocessingShape" mc:Ignorable="w14 w15 w16se w16cid w16 w16cex w16sdtdh wp14">
   <w:p>
     <w:pPr>
-      <w:pStyle w:val="Piedepgina"/>
+      <w:pStyle w:val="Footer"/>
       <w:jc w:val="center"/>
     </w:pPr>
     <w:r>
@@ -3813,7 +3241,7 @@
   </w:p>
   <w:p>
     <w:pPr>
-      <w:pStyle w:val="Piedepgina"/>
+      <w:pStyle w:val="Footer"/>
     </w:pPr>
   </w:p>
 </w:ftr>
@@ -3841,14 +3269,14 @@
   <w:footnote w:id="2">
     <w:p>
       <w:pPr>
-        <w:pStyle w:val="Textonotapie"/>
+        <w:pStyle w:val="FootnoteText"/>
         <w:rPr>
           <w:lang w:val="fr-FR"/>
         </w:rPr>
       </w:pPr>
       <w:r>
         <w:rPr>
-          <w:rStyle w:val="Refdenotaalpie"/>
+          <w:rStyle w:val="FootnoteReference"/>
         </w:rPr>
         <w:footnoteRef/>
       </w:r>
@@ -3858,24 +3286,16 @@
         </w:rPr>
         <w:t xml:space="preserve"> </w:t>
       </w:r>
-      <w:proofErr w:type="gramStart"/>
       <w:r>
         <w:rPr>
           <w:lang w:val="fr-FR"/>
         </w:rPr>
-        <w:t>source:</w:t>
-      </w:r>
-      <w:proofErr w:type="gramEnd"/>
-      <w:r>
-        <w:rPr>
-          <w:lang w:val="fr-FR"/>
-        </w:rPr>
-        <w:t xml:space="preserve"> </w:t>
+        <w:t xml:space="preserve">source: </w:t>
       </w:r>
       <w:hyperlink r:id="rId1" w:history="1">
         <w:r>
           <w:rPr>
-            <w:rStyle w:val="Hipervnculo"/>
+            <w:rStyle w:val="Hyperlink"/>
             <w:lang w:val="fr-FR"/>
           </w:rPr>
           <w:t>https://es.wikipedia.org/wiki/Diagrama_de_casos_de_uso</w:t>
@@ -3890,7 +3310,7 @@
 <w:hdr xmlns:wpc="http://schemas.microsoft.com/office/word/2010/wordprocessingCanvas" xmlns:cx="http://schemas.microsoft.com/office/drawing/2014/chartex" xmlns:cx1="http://schemas.microsoft.com/office/drawing/2015/9/8/chartex" xmlns:cx2="http://schemas.microsoft.com/office/drawing/2015/10/21/chartex" xmlns:cx3="http://schemas.microsoft.com/office/drawing/2016/5/9/chartex" xmlns:cx4="http://schemas.microsoft.com/office/drawing/2016/5/10/chartex" xmlns:cx5="http://schemas.microsoft.com/office/drawing/2016/5/11/chartex" xmlns:cx6="http://schemas.microsoft.com/office/drawing/2016/5/12/chartex" xmlns:cx7="http://schemas.microsoft.com/office/drawing/2016/5/13/chartex" xmlns:cx8="http://schemas.microsoft.com/office/drawing/2016/5/14/chartex" xmlns:mc="http://schemas.openxmlformats.org/markup-compatibility/2006" xmlns:aink="http://schemas.microsoft.com/office/drawing/2016/ink" xmlns:am3d="http://schemas.microsoft.com/office/drawing/2017/model3d" xmlns:o="urn:schemas-microsoft-com:office:office" xmlns:oel="http://schemas.microsoft.com/office/2019/extlst" xmlns:r="http://schemas.openxmlformats.org/officeDocument/2006/relationships" xmlns:m="http://schemas.openxmlformats.org/officeDocument/2006/math" xmlns:v="urn:schemas-microsoft-com:vml" xmlns:wp14="http://schemas.microsoft.com/office/word/2010/wordprocessingDrawing" xmlns:wp="http://schemas.openxmlformats.org/drawingml/2006/wordprocessingDrawing" xmlns:w10="urn:schemas-microsoft-com:office:word" xmlns:w="http://schemas.openxmlformats.org/wordprocessingml/2006/main" xmlns:w14="http://schemas.microsoft.com/office/word/2010/wordml" xmlns:w15="http://schemas.microsoft.com/office/word/2012/wordml" xmlns:w16cex="http://schemas.microsoft.com/office/word/2018/wordml/cex" xmlns:w16cid="http://schemas.microsoft.com/office/word/2016/wordml/cid" xmlns:w16="http://schemas.microsoft.com/office/word/2018/wordml" xmlns:w16sdtdh="http://schemas.microsoft.com/office/word/2020/wordml/sdtdatahash" xmlns:w16se="http://schemas.microsoft.com/office/word/2015/wordml/symex" xmlns:wpg="http://schemas.microsoft.com/office/word/2010/wordprocessingGroup" xmlns:wpi="http://schemas.microsoft.com/office/word/2010/wordprocessingInk" xmlns:wne="http://schemas.microsoft.com/office/word/2006/wordml" xmlns:wps="http://schemas.microsoft.com/office/word/2010/wordprocessingShape" mc:Ignorable="w14 w15 w16se w16cid w16 w16cex w16sdtdh wp14">
   <w:p>
     <w:pPr>
-      <w:pStyle w:val="Encabezado"/>
+      <w:pStyle w:val="Header"/>
       <w:rPr>
         <w:b/>
         <w:bCs/>
@@ -5634,10 +5054,10 @@
       <w:lang w:eastAsia="en-US"/>
     </w:rPr>
   </w:style>
-  <w:style w:type="paragraph" w:styleId="Ttulo1">
+  <w:style w:type="paragraph" w:styleId="Heading1">
     <w:name w:val="heading 1"/>
     <w:basedOn w:val="Normal"/>
-    <w:link w:val="Ttulo1Car"/>
+    <w:link w:val="Heading1Char"/>
     <w:uiPriority w:val="99"/>
     <w:qFormat/>
     <w:locked/>
@@ -5656,11 +5076,11 @@
       <w:lang w:eastAsia="es-ES"/>
     </w:rPr>
   </w:style>
-  <w:style w:type="paragraph" w:styleId="Ttulo2">
+  <w:style w:type="paragraph" w:styleId="Heading2">
     <w:name w:val="heading 2"/>
     <w:basedOn w:val="Normal"/>
     <w:next w:val="Normal"/>
-    <w:link w:val="Ttulo2Car"/>
+    <w:link w:val="Heading2Char"/>
     <w:unhideWhenUsed/>
     <w:qFormat/>
     <w:locked/>
@@ -5678,10 +5098,10 @@
       <w:szCs w:val="26"/>
     </w:rPr>
   </w:style>
-  <w:style w:type="paragraph" w:styleId="Ttulo3">
+  <w:style w:type="paragraph" w:styleId="Heading3">
     <w:name w:val="heading 3"/>
     <w:basedOn w:val="Normal"/>
-    <w:link w:val="Ttulo3Car"/>
+    <w:link w:val="Heading3Char"/>
     <w:uiPriority w:val="99"/>
     <w:qFormat/>
     <w:locked/>
@@ -5699,13 +5119,13 @@
       <w:lang w:eastAsia="es-ES"/>
     </w:rPr>
   </w:style>
-  <w:style w:type="character" w:default="1" w:styleId="Fuentedeprrafopredeter">
+  <w:style w:type="character" w:default="1" w:styleId="DefaultParagraphFont">
     <w:name w:val="Default Paragraph Font"/>
     <w:uiPriority w:val="1"/>
     <w:semiHidden/>
     <w:unhideWhenUsed/>
   </w:style>
-  <w:style w:type="table" w:default="1" w:styleId="Tablanormal">
+  <w:style w:type="table" w:default="1" w:styleId="TableNormal">
     <w:name w:val="Normal Table"/>
     <w:uiPriority w:val="99"/>
     <w:semiHidden/>
@@ -5720,16 +5140,16 @@
       </w:tblCellMar>
     </w:tblPr>
   </w:style>
-  <w:style w:type="numbering" w:default="1" w:styleId="Sinlista">
+  <w:style w:type="numbering" w:default="1" w:styleId="NoList">
     <w:name w:val="No List"/>
     <w:uiPriority w:val="99"/>
     <w:semiHidden/>
     <w:unhideWhenUsed/>
   </w:style>
-  <w:style w:type="character" w:customStyle="1" w:styleId="Ttulo1Car">
-    <w:name w:val="Título 1 Car"/>
-    <w:basedOn w:val="Fuentedeprrafopredeter"/>
-    <w:link w:val="Ttulo1"/>
+  <w:style w:type="character" w:customStyle="1" w:styleId="Heading1Char">
+    <w:name w:val="Heading 1 Char"/>
+    <w:basedOn w:val="DefaultParagraphFont"/>
+    <w:link w:val="Heading1"/>
     <w:uiPriority w:val="99"/>
     <w:rsid w:val="00CC3946"/>
     <w:rPr>
@@ -5742,10 +5162,10 @@
       <w:lang w:eastAsia="en-US"/>
     </w:rPr>
   </w:style>
-  <w:style w:type="character" w:customStyle="1" w:styleId="Ttulo3Car">
-    <w:name w:val="Título 3 Car"/>
-    <w:basedOn w:val="Fuentedeprrafopredeter"/>
-    <w:link w:val="Ttulo3"/>
+  <w:style w:type="character" w:customStyle="1" w:styleId="Heading3Char">
+    <w:name w:val="Heading 3 Char"/>
+    <w:basedOn w:val="DefaultParagraphFont"/>
+    <w:link w:val="Heading3"/>
     <w:uiPriority w:val="9"/>
     <w:semiHidden/>
     <w:rsid w:val="00CC3946"/>
@@ -5758,9 +5178,9 @@
       <w:lang w:eastAsia="en-US"/>
     </w:rPr>
   </w:style>
-  <w:style w:type="character" w:styleId="Hipervnculo">
+  <w:style w:type="character" w:styleId="Hyperlink">
     <w:name w:val="Hyperlink"/>
-    <w:basedOn w:val="Fuentedeprrafopredeter"/>
+    <w:basedOn w:val="DefaultParagraphFont"/>
     <w:uiPriority w:val="99"/>
     <w:rsid w:val="00CF6585"/>
     <w:rPr>
@@ -5769,9 +5189,9 @@
       <w:u w:val="single"/>
     </w:rPr>
   </w:style>
-  <w:style w:type="character" w:styleId="Textoennegrita">
+  <w:style w:type="character" w:styleId="Strong">
     <w:name w:val="Strong"/>
-    <w:basedOn w:val="Fuentedeprrafopredeter"/>
+    <w:basedOn w:val="DefaultParagraphFont"/>
     <w:uiPriority w:val="99"/>
     <w:qFormat/>
     <w:rsid w:val="00332AFC"/>
@@ -5780,11 +5200,11 @@
       <w:b/>
     </w:rPr>
   </w:style>
-  <w:style w:type="paragraph" w:styleId="Ttulo">
+  <w:style w:type="paragraph" w:styleId="Title">
     <w:name w:val="Title"/>
     <w:basedOn w:val="Normal"/>
     <w:next w:val="Normal"/>
-    <w:link w:val="TtuloCar"/>
+    <w:link w:val="TitleChar"/>
     <w:uiPriority w:val="99"/>
     <w:qFormat/>
     <w:rsid w:val="00332AFC"/>
@@ -5800,10 +5220,10 @@
       <w:lang w:eastAsia="es-ES"/>
     </w:rPr>
   </w:style>
-  <w:style w:type="character" w:customStyle="1" w:styleId="TtuloCar">
-    <w:name w:val="Título Car"/>
-    <w:basedOn w:val="Fuentedeprrafopredeter"/>
-    <w:link w:val="Ttulo"/>
+  <w:style w:type="character" w:customStyle="1" w:styleId="TitleChar">
+    <w:name w:val="Title Char"/>
+    <w:basedOn w:val="DefaultParagraphFont"/>
+    <w:link w:val="Title"/>
     <w:uiPriority w:val="99"/>
     <w:locked/>
     <w:rsid w:val="00332AFC"/>
@@ -5814,7 +5234,7 @@
       <w:sz w:val="56"/>
     </w:rPr>
   </w:style>
-  <w:style w:type="paragraph" w:styleId="Prrafodelista">
+  <w:style w:type="paragraph" w:styleId="ListParagraph">
     <w:name w:val="List Paragraph"/>
     <w:basedOn w:val="Normal"/>
     <w:uiPriority w:val="99"/>
@@ -5825,9 +5245,9 @@
       <w:contextualSpacing/>
     </w:pPr>
   </w:style>
-  <w:style w:type="table" w:styleId="Tablaconcuadrcula">
+  <w:style w:type="table" w:styleId="TableGrid">
     <w:name w:val="Table Grid"/>
-    <w:basedOn w:val="Tablanormal"/>
+    <w:basedOn w:val="TableNormal"/>
     <w:uiPriority w:val="99"/>
     <w:rsid w:val="002101A8"/>
     <w:rPr>
@@ -5855,10 +5275,10 @@
       <w:shd w:val="clear" w:color="auto" w:fill="E1DFDD"/>
     </w:rPr>
   </w:style>
-  <w:style w:type="paragraph" w:styleId="Encabezado">
+  <w:style w:type="paragraph" w:styleId="Header">
     <w:name w:val="header"/>
     <w:basedOn w:val="Normal"/>
-    <w:link w:val="EncabezadoCar"/>
+    <w:link w:val="HeaderChar"/>
     <w:uiPriority w:val="99"/>
     <w:rsid w:val="00EA40C7"/>
     <w:pPr>
@@ -5873,10 +5293,10 @@
       <w:lang w:eastAsia="es-ES"/>
     </w:rPr>
   </w:style>
-  <w:style w:type="character" w:customStyle="1" w:styleId="EncabezadoCar">
-    <w:name w:val="Encabezado Car"/>
-    <w:basedOn w:val="Fuentedeprrafopredeter"/>
-    <w:link w:val="Encabezado"/>
+  <w:style w:type="character" w:customStyle="1" w:styleId="HeaderChar">
+    <w:name w:val="Header Char"/>
+    <w:basedOn w:val="DefaultParagraphFont"/>
+    <w:link w:val="Header"/>
     <w:uiPriority w:val="99"/>
     <w:locked/>
     <w:rsid w:val="00EA40C7"/>
@@ -5884,10 +5304,10 @@
       <w:rFonts w:cs="Times New Roman"/>
     </w:rPr>
   </w:style>
-  <w:style w:type="paragraph" w:styleId="Piedepgina">
+  <w:style w:type="paragraph" w:styleId="Footer">
     <w:name w:val="footer"/>
     <w:basedOn w:val="Normal"/>
-    <w:link w:val="PiedepginaCar"/>
+    <w:link w:val="FooterChar"/>
     <w:uiPriority w:val="99"/>
     <w:rsid w:val="00EA40C7"/>
     <w:pPr>
@@ -5902,10 +5322,10 @@
       <w:lang w:eastAsia="es-ES"/>
     </w:rPr>
   </w:style>
-  <w:style w:type="character" w:customStyle="1" w:styleId="PiedepginaCar">
-    <w:name w:val="Pie de página Car"/>
-    <w:basedOn w:val="Fuentedeprrafopredeter"/>
-    <w:link w:val="Piedepgina"/>
+  <w:style w:type="character" w:customStyle="1" w:styleId="FooterChar">
+    <w:name w:val="Footer Char"/>
+    <w:basedOn w:val="DefaultParagraphFont"/>
+    <w:link w:val="Footer"/>
     <w:uiPriority w:val="99"/>
     <w:locked/>
     <w:rsid w:val="00EA40C7"/>
@@ -5913,9 +5333,9 @@
       <w:rFonts w:cs="Times New Roman"/>
     </w:rPr>
   </w:style>
-  <w:style w:type="character" w:styleId="Refdecomentario">
+  <w:style w:type="character" w:styleId="CommentReference">
     <w:name w:val="annotation reference"/>
-    <w:basedOn w:val="Fuentedeprrafopredeter"/>
+    <w:basedOn w:val="DefaultParagraphFont"/>
     <w:uiPriority w:val="99"/>
     <w:semiHidden/>
     <w:rsid w:val="00246CED"/>
@@ -5924,10 +5344,10 @@
       <w:sz w:val="16"/>
     </w:rPr>
   </w:style>
-  <w:style w:type="paragraph" w:styleId="Textocomentario">
+  <w:style w:type="paragraph" w:styleId="CommentText">
     <w:name w:val="annotation text"/>
     <w:basedOn w:val="Normal"/>
-    <w:link w:val="TextocomentarioCar"/>
+    <w:link w:val="CommentTextChar"/>
     <w:uiPriority w:val="99"/>
     <w:semiHidden/>
     <w:rsid w:val="00246CED"/>
@@ -5936,10 +5356,10 @@
       <w:szCs w:val="20"/>
     </w:rPr>
   </w:style>
-  <w:style w:type="character" w:customStyle="1" w:styleId="TextocomentarioCar">
-    <w:name w:val="Texto comentario Car"/>
-    <w:basedOn w:val="Fuentedeprrafopredeter"/>
-    <w:link w:val="Textocomentario"/>
+  <w:style w:type="character" w:customStyle="1" w:styleId="CommentTextChar">
+    <w:name w:val="Comment Text Char"/>
+    <w:basedOn w:val="DefaultParagraphFont"/>
+    <w:link w:val="CommentText"/>
     <w:uiPriority w:val="99"/>
     <w:semiHidden/>
     <w:locked/>
@@ -5950,11 +5370,11 @@
       <w:lang w:eastAsia="en-US"/>
     </w:rPr>
   </w:style>
-  <w:style w:type="paragraph" w:styleId="Asuntodelcomentario">
+  <w:style w:type="paragraph" w:styleId="CommentSubject">
     <w:name w:val="annotation subject"/>
-    <w:basedOn w:val="Textocomentario"/>
-    <w:next w:val="Textocomentario"/>
-    <w:link w:val="AsuntodelcomentarioCar"/>
+    <w:basedOn w:val="CommentText"/>
+    <w:next w:val="CommentText"/>
+    <w:link w:val="CommentSubjectChar"/>
     <w:uiPriority w:val="99"/>
     <w:semiHidden/>
     <w:rsid w:val="00246CED"/>
@@ -5963,10 +5383,10 @@
       <w:bCs/>
     </w:rPr>
   </w:style>
-  <w:style w:type="character" w:customStyle="1" w:styleId="AsuntodelcomentarioCar">
-    <w:name w:val="Asunto del comentario Car"/>
-    <w:basedOn w:val="TextocomentarioCar"/>
-    <w:link w:val="Asuntodelcomentario"/>
+  <w:style w:type="character" w:customStyle="1" w:styleId="CommentSubjectChar">
+    <w:name w:val="Comment Subject Char"/>
+    <w:basedOn w:val="CommentTextChar"/>
+    <w:link w:val="CommentSubject"/>
     <w:uiPriority w:val="99"/>
     <w:semiHidden/>
     <w:locked/>
@@ -5978,10 +5398,10 @@
       <w:lang w:eastAsia="en-US"/>
     </w:rPr>
   </w:style>
-  <w:style w:type="paragraph" w:styleId="Textodeglobo">
+  <w:style w:type="paragraph" w:styleId="BalloonText">
     <w:name w:val="Balloon Text"/>
     <w:basedOn w:val="Normal"/>
-    <w:link w:val="TextodegloboCar"/>
+    <w:link w:val="BalloonTextChar"/>
     <w:uiPriority w:val="99"/>
     <w:semiHidden/>
     <w:rsid w:val="009219C9"/>
@@ -5991,10 +5411,10 @@
       <w:szCs w:val="18"/>
     </w:rPr>
   </w:style>
-  <w:style w:type="character" w:customStyle="1" w:styleId="TextodegloboCar">
-    <w:name w:val="Texto de globo Car"/>
-    <w:basedOn w:val="Fuentedeprrafopredeter"/>
-    <w:link w:val="Textodeglobo"/>
+  <w:style w:type="character" w:customStyle="1" w:styleId="BalloonTextChar">
+    <w:name w:val="Balloon Text Char"/>
+    <w:basedOn w:val="DefaultParagraphFont"/>
+    <w:link w:val="BalloonText"/>
     <w:uiPriority w:val="99"/>
     <w:semiHidden/>
     <w:locked/>
@@ -6044,7 +5464,7 @@
   </w:style>
   <w:style w:type="character" w:customStyle="1" w:styleId="Mencinsinresolver2">
     <w:name w:val="Mención sin resolver2"/>
-    <w:basedOn w:val="Fuentedeprrafopredeter"/>
+    <w:basedOn w:val="DefaultParagraphFont"/>
     <w:uiPriority w:val="99"/>
     <w:semiHidden/>
     <w:rsid w:val="00B3449E"/>
@@ -6067,9 +5487,9 @@
       <w:lang w:eastAsia="es-ES"/>
     </w:rPr>
   </w:style>
-  <w:style w:type="character" w:styleId="nfasis">
+  <w:style w:type="character" w:styleId="Emphasis">
     <w:name w:val="Emphasis"/>
-    <w:basedOn w:val="Fuentedeprrafopredeter"/>
+    <w:basedOn w:val="DefaultParagraphFont"/>
     <w:uiPriority w:val="99"/>
     <w:qFormat/>
     <w:locked/>
@@ -6080,7 +5500,7 @@
       <w:iCs/>
     </w:rPr>
   </w:style>
-  <w:style w:type="paragraph" w:styleId="Descripcin">
+  <w:style w:type="paragraph" w:styleId="Caption">
     <w:name w:val="caption"/>
     <w:basedOn w:val="Normal"/>
     <w:next w:val="Normal"/>
@@ -6100,10 +5520,10 @@
       <w:szCs w:val="18"/>
     </w:rPr>
   </w:style>
-  <w:style w:type="paragraph" w:styleId="Textonotapie">
+  <w:style w:type="paragraph" w:styleId="FootnoteText">
     <w:name w:val="footnote text"/>
     <w:basedOn w:val="Normal"/>
-    <w:link w:val="TextonotapieCar"/>
+    <w:link w:val="FootnoteTextChar"/>
     <w:uiPriority w:val="99"/>
     <w:semiHidden/>
     <w:unhideWhenUsed/>
@@ -6113,10 +5533,10 @@
       <w:szCs w:val="20"/>
     </w:rPr>
   </w:style>
-  <w:style w:type="character" w:customStyle="1" w:styleId="TextonotapieCar">
-    <w:name w:val="Texto nota pie Car"/>
-    <w:basedOn w:val="Fuentedeprrafopredeter"/>
-    <w:link w:val="Textonotapie"/>
+  <w:style w:type="character" w:customStyle="1" w:styleId="FootnoteTextChar">
+    <w:name w:val="Footnote Text Char"/>
+    <w:basedOn w:val="DefaultParagraphFont"/>
+    <w:link w:val="FootnoteText"/>
     <w:uiPriority w:val="99"/>
     <w:semiHidden/>
     <w:rsid w:val="002062FA"/>
@@ -6126,9 +5546,9 @@
       <w:lang w:eastAsia="en-US"/>
     </w:rPr>
   </w:style>
-  <w:style w:type="character" w:styleId="Refdenotaalpie">
+  <w:style w:type="character" w:styleId="FootnoteReference">
     <w:name w:val="footnote reference"/>
-    <w:basedOn w:val="Fuentedeprrafopredeter"/>
+    <w:basedOn w:val="DefaultParagraphFont"/>
     <w:uiPriority w:val="99"/>
     <w:semiHidden/>
     <w:unhideWhenUsed/>
@@ -6137,9 +5557,9 @@
       <w:vertAlign w:val="superscript"/>
     </w:rPr>
   </w:style>
-  <w:style w:type="character" w:styleId="Mencinsinresolver">
+  <w:style w:type="character" w:styleId="UnresolvedMention">
     <w:name w:val="Unresolved Mention"/>
-    <w:basedOn w:val="Fuentedeprrafopredeter"/>
+    <w:basedOn w:val="DefaultParagraphFont"/>
     <w:uiPriority w:val="99"/>
     <w:semiHidden/>
     <w:unhideWhenUsed/>
@@ -6149,9 +5569,9 @@
       <w:shd w:val="clear" w:color="auto" w:fill="E1DFDD"/>
     </w:rPr>
   </w:style>
-  <w:style w:type="paragraph" w:styleId="TtuloTDC">
+  <w:style w:type="paragraph" w:styleId="TOCHeading">
     <w:name w:val="TOC Heading"/>
-    <w:basedOn w:val="Ttulo1"/>
+    <w:basedOn w:val="Heading1"/>
     <w:next w:val="Normal"/>
     <w:uiPriority w:val="39"/>
     <w:unhideWhenUsed/>
@@ -6173,7 +5593,7 @@
       <w:szCs w:val="32"/>
     </w:rPr>
   </w:style>
-  <w:style w:type="paragraph" w:styleId="TDC1">
+  <w:style w:type="paragraph" w:styleId="TOC1">
     <w:name w:val="toc 1"/>
     <w:basedOn w:val="Normal"/>
     <w:next w:val="Normal"/>
@@ -6185,10 +5605,10 @@
       <w:spacing w:after="100"/>
     </w:pPr>
   </w:style>
-  <w:style w:type="character" w:customStyle="1" w:styleId="Ttulo2Car">
-    <w:name w:val="Título 2 Car"/>
-    <w:basedOn w:val="Fuentedeprrafopredeter"/>
-    <w:link w:val="Ttulo2"/>
+  <w:style w:type="character" w:customStyle="1" w:styleId="Heading2Char">
+    <w:name w:val="Heading 2 Char"/>
+    <w:basedOn w:val="DefaultParagraphFont"/>
+    <w:link w:val="Heading2"/>
     <w:rsid w:val="008E4E17"/>
     <w:rPr>
       <w:rFonts w:asciiTheme="majorHAnsi" w:eastAsiaTheme="majorEastAsia" w:hAnsiTheme="majorHAnsi" w:cstheme="majorBidi"/>
@@ -6198,7 +5618,7 @@
       <w:lang w:eastAsia="en-US"/>
     </w:rPr>
   </w:style>
-  <w:style w:type="paragraph" w:styleId="TDC2">
+  <w:style w:type="paragraph" w:styleId="TOC2">
     <w:name w:val="toc 2"/>
     <w:basedOn w:val="Normal"/>
     <w:next w:val="Normal"/>
@@ -6498,19 +5918,6 @@
 </file>
 
 <file path=customXml/item1.xml><?xml version="1.0" encoding="utf-8"?>
-<?mso-contentType ?>
-<FormTemplates xmlns="http://schemas.microsoft.com/sharepoint/v3/contenttype/forms">
-  <Display>DocumentLibraryForm</Display>
-  <Edit>DocumentLibraryForm</Edit>
-  <New>DocumentLibraryForm</New>
-</FormTemplates>
-</file>
-
-<file path=customXml/item2.xml><?xml version="1.0" encoding="utf-8"?>
-<b:Sources xmlns:b="http://schemas.openxmlformats.org/officeDocument/2006/bibliography" xmlns="http://schemas.openxmlformats.org/officeDocument/2006/bibliography" SelectedStyle="\APASixthEditionOfficeOnline.xsl" StyleName="APA" Version="6"/>
-</file>
-
-<file path=customXml/item3.xml><?xml version="1.0" encoding="utf-8"?>
 <ct:contentTypeSchema xmlns:ct="http://schemas.microsoft.com/office/2006/metadata/contentType" xmlns:ma="http://schemas.microsoft.com/office/2006/metadata/properties/metaAttributes" ct:_="" ma:_="" ma:contentTypeName="Document" ma:contentTypeID="0x01010069A6D000AABADE45AF671C040C89B894" ma:contentTypeVersion="8" ma:contentTypeDescription="Crea un document nou" ma:contentTypeScope="" ma:versionID="a105e1eeab1cfdaae9fdbdba3e27c76e">
   <xsd:schema xmlns:xsd="http://www.w3.org/2001/XMLSchema" xmlns:xs="http://www.w3.org/2001/XMLSchema" xmlns:p="http://schemas.microsoft.com/office/2006/metadata/properties" xmlns:ns2="066e30f7-d08b-468c-a3fc-532795829ab0" targetNamespace="http://schemas.microsoft.com/office/2006/metadata/properties" ma:root="true" ma:fieldsID="9c15f0e420fce0b917b5e9c6afebb214" ns2:_="">
     <xsd:import namespace="066e30f7-d08b-468c-a3fc-532795829ab0"/>
@@ -6680,6 +6087,19 @@
 </ct:contentTypeSchema>
 </file>
 
+<file path=customXml/item2.xml><?xml version="1.0" encoding="utf-8"?>
+<b:Sources xmlns:b="http://schemas.openxmlformats.org/officeDocument/2006/bibliography" xmlns="http://schemas.openxmlformats.org/officeDocument/2006/bibliography" SelectedStyle="\APASixthEditionOfficeOnline.xsl" StyleName="APA" Version="6"/>
+</file>
+
+<file path=customXml/item3.xml><?xml version="1.0" encoding="utf-8"?>
+<?mso-contentType ?>
+<FormTemplates xmlns="http://schemas.microsoft.com/sharepoint/v3/contenttype/forms">
+  <Display>DocumentLibraryForm</Display>
+  <Edit>DocumentLibraryForm</Edit>
+  <New>DocumentLibraryForm</New>
+</FormTemplates>
+</file>
+
 <file path=customXml/item4.xml><?xml version="1.0" encoding="utf-8"?>
 <p:properties xmlns:p="http://schemas.microsoft.com/office/2006/metadata/properties" xmlns:xsi="http://www.w3.org/2001/XMLSchema-instance" xmlns:pc="http://schemas.microsoft.com/office/infopath/2007/PartnerControls">
   <documentManagement/>
@@ -6687,22 +6107,6 @@
 </file>
 
 <file path=customXml/itemProps1.xml><?xml version="1.0" encoding="utf-8"?>
-<ds:datastoreItem xmlns:ds="http://schemas.openxmlformats.org/officeDocument/2006/customXml" ds:itemID="{6C237902-280D-4380-AF85-9CF7E544149D}">
-  <ds:schemaRefs>
-    <ds:schemaRef ds:uri="http://schemas.microsoft.com/sharepoint/v3/contenttype/forms"/>
-  </ds:schemaRefs>
-</ds:datastoreItem>
-</file>
-
-<file path=customXml/itemProps2.xml><?xml version="1.0" encoding="utf-8"?>
-<ds:datastoreItem xmlns:ds="http://schemas.openxmlformats.org/officeDocument/2006/customXml" ds:itemID="{CBEA9EC5-8B93-43D8-B3F6-A19ED362CAEA}">
-  <ds:schemaRefs>
-    <ds:schemaRef ds:uri="http://schemas.openxmlformats.org/officeDocument/2006/bibliography"/>
-  </ds:schemaRefs>
-</ds:datastoreItem>
-</file>
-
-<file path=customXml/itemProps3.xml><?xml version="1.0" encoding="utf-8"?>
 <ds:datastoreItem xmlns:ds="http://schemas.openxmlformats.org/officeDocument/2006/customXml" ds:itemID="{E9E5244A-E828-4DCE-8657-706BBB05EFD4}">
   <ds:schemaRefs>
     <ds:schemaRef ds:uri="http://schemas.microsoft.com/office/2006/metadata/contentType"/>
@@ -6720,6 +6124,22 @@
 </ds:datastoreItem>
 </file>
 
+<file path=customXml/itemProps2.xml><?xml version="1.0" encoding="utf-8"?>
+<ds:datastoreItem xmlns:ds="http://schemas.openxmlformats.org/officeDocument/2006/customXml" ds:itemID="{CBEA9EC5-8B93-43D8-B3F6-A19ED362CAEA}">
+  <ds:schemaRefs>
+    <ds:schemaRef ds:uri="http://schemas.openxmlformats.org/officeDocument/2006/bibliography"/>
+  </ds:schemaRefs>
+</ds:datastoreItem>
+</file>
+
+<file path=customXml/itemProps3.xml><?xml version="1.0" encoding="utf-8"?>
+<ds:datastoreItem xmlns:ds="http://schemas.openxmlformats.org/officeDocument/2006/customXml" ds:itemID="{6C237902-280D-4380-AF85-9CF7E544149D}">
+  <ds:schemaRefs>
+    <ds:schemaRef ds:uri="http://schemas.microsoft.com/sharepoint/v3/contenttype/forms"/>
+  </ds:schemaRefs>
+</ds:datastoreItem>
+</file>
+
 <file path=customXml/itemProps4.xml><?xml version="1.0" encoding="utf-8"?>
 <ds:datastoreItem xmlns:ds="http://schemas.openxmlformats.org/officeDocument/2006/customXml" ds:itemID="{4509F9E7-8C5F-417A-A6E5-FCF60E71D703}">
   <ds:schemaRefs>

</xml_diff>